<commit_message>
chore: update course materials
</commit_message>
<xml_diff>
--- a/курсовая_статья_тезисы/курсовая.docx
+++ b/курсовая_статья_тезисы/курсовая.docx
@@ -4,431 +4,28 @@
   <w:body>
     <w:p>
       <w:pPr>
-        <w:pStyle w:val="32"/>
+        <w:ind w:left="0" w:leftChars="0" w:firstLine="0" w:firstLineChars="0"/>
+        <w:jc w:val="center"/>
+      </w:pPr>
+      <w:r>
+        <w:rPr>
+          <w:rFonts w:hint="default" w:ascii="Times New Roman" w:hAnsi="Times New Roman" w:eastAsia="SimSun" w:cs="Times New Roman"/>
+          <w:color w:val="000000"/>
+          <w:kern w:val="0"/>
+          <w:sz w:val="28"/>
+          <w:szCs w:val="28"/>
+          <w:lang w:val="en-US" w:eastAsia="zh-CN" w:bidi="ar"/>
+        </w:rPr>
+        <w:t>МИНИСТЕРСТВО СЕЛЬСКОГО ХОЗЯЙСТВА РФ</w:t>
+      </w:r>
+    </w:p>
+    <w:p>
+      <w:pPr>
         <w:keepNext w:val="0"/>
         <w:keepLines w:val="0"/>
+        <w:pageBreakBefore w:val="0"/>
         <w:widowControl/>
         <w:suppressLineNumbers w:val="0"/>
-        <w:jc w:val="center"/>
-        <w:rPr>
-          <w:sz w:val="28"/>
-          <w:szCs w:val="28"/>
-        </w:rPr>
-      </w:pPr>
-      <w:r>
-        <w:rPr>
-          <w:sz w:val="28"/>
-          <w:szCs w:val="28"/>
-        </w:rPr>
-        <w:t>МИНИСТЕРСТВО НАУКИ И ВЫСШЕГО ОБРАЗОВАНИЯ</w:t>
-      </w:r>
-      <w:r>
-        <w:rPr>
-          <w:sz w:val="28"/>
-          <w:szCs w:val="28"/>
-        </w:rPr>
-        <w:br w:type="textWrapping"/>
-      </w:r>
-      <w:r>
-        <w:rPr>
-          <w:sz w:val="28"/>
-          <w:szCs w:val="28"/>
-        </w:rPr>
-        <w:t>РОССИЙСКОЙ ФЕДЕРАЦИИ</w:t>
-      </w:r>
-    </w:p>
-    <w:p>
-      <w:pPr>
-        <w:pStyle w:val="32"/>
-        <w:keepNext w:val="0"/>
-        <w:keepLines w:val="0"/>
-        <w:widowControl/>
-        <w:suppressLineNumbers w:val="0"/>
-        <w:jc w:val="center"/>
-        <w:rPr>
-          <w:sz w:val="28"/>
-          <w:szCs w:val="28"/>
-        </w:rPr>
-      </w:pPr>
-      <w:r>
-        <w:rPr>
-          <w:sz w:val="28"/>
-          <w:szCs w:val="28"/>
-        </w:rPr>
-        <w:t>Федеральное государственное бюджетное образовательное учреждение</w:t>
-      </w:r>
-      <w:r>
-        <w:rPr>
-          <w:sz w:val="28"/>
-          <w:szCs w:val="28"/>
-        </w:rPr>
-        <w:br w:type="textWrapping"/>
-      </w:r>
-      <w:r>
-        <w:rPr>
-          <w:sz w:val="28"/>
-          <w:szCs w:val="28"/>
-        </w:rPr>
-        <w:t>высшего образования</w:t>
-      </w:r>
-      <w:r>
-        <w:rPr>
-          <w:sz w:val="28"/>
-          <w:szCs w:val="28"/>
-        </w:rPr>
-        <w:br w:type="textWrapping"/>
-      </w:r>
-      <w:r>
-        <w:rPr>
-          <w:sz w:val="28"/>
-          <w:szCs w:val="28"/>
-        </w:rPr>
-        <w:t>«КУБАНСКИЙ ГОСУДАРСТВЕННЫЙ АГРАРНЫЙ УНИВЕРСИТЕТ</w:t>
-      </w:r>
-      <w:r>
-        <w:rPr>
-          <w:sz w:val="28"/>
-          <w:szCs w:val="28"/>
-        </w:rPr>
-        <w:br w:type="textWrapping"/>
-      </w:r>
-      <w:r>
-        <w:rPr>
-          <w:sz w:val="28"/>
-          <w:szCs w:val="28"/>
-        </w:rPr>
-        <w:t>имени И.Т. ТРУБИЛИНА»</w:t>
-      </w:r>
-    </w:p>
-    <w:p>
-      <w:pPr>
-        <w:pStyle w:val="32"/>
-        <w:keepNext w:val="0"/>
-        <w:keepLines w:val="0"/>
-        <w:widowControl/>
-        <w:suppressLineNumbers w:val="0"/>
-        <w:jc w:val="center"/>
-        <w:rPr>
-          <w:sz w:val="28"/>
-          <w:szCs w:val="28"/>
-        </w:rPr>
-      </w:pPr>
-      <w:r>
-        <w:rPr>
-          <w:sz w:val="28"/>
-          <w:szCs w:val="28"/>
-        </w:rPr>
-        <w:t>Кафедра информационных систем и технологий</w:t>
-      </w:r>
-    </w:p>
-    <w:p>
-      <w:pPr>
-        <w:pStyle w:val="32"/>
-        <w:keepNext w:val="0"/>
-        <w:keepLines w:val="0"/>
-        <w:widowControl/>
-        <w:suppressLineNumbers w:val="0"/>
-        <w:jc w:val="center"/>
-        <w:rPr>
-          <w:sz w:val="32"/>
-          <w:szCs w:val="32"/>
-        </w:rPr>
-      </w:pPr>
-      <w:r>
-        <w:rPr>
-          <w:sz w:val="32"/>
-          <w:szCs w:val="32"/>
-        </w:rPr>
-        <w:t>КУРСОВАЯ РАБОТА</w:t>
-      </w:r>
-    </w:p>
-    <w:p>
-      <w:pPr>
-        <w:pStyle w:val="32"/>
-        <w:keepNext w:val="0"/>
-        <w:keepLines w:val="0"/>
-        <w:widowControl/>
-        <w:suppressLineNumbers w:val="0"/>
-        <w:jc w:val="center"/>
-        <w:rPr>
-          <w:sz w:val="28"/>
-          <w:szCs w:val="28"/>
-        </w:rPr>
-      </w:pPr>
-      <w:r>
-        <w:rPr>
-          <w:sz w:val="28"/>
-          <w:szCs w:val="28"/>
-        </w:rPr>
-        <w:t>ПРОГРАММНАЯ РЕАЛИЗАЦИЯ</w:t>
-      </w:r>
-      <w:r>
-        <w:rPr>
-          <w:sz w:val="28"/>
-          <w:szCs w:val="28"/>
-        </w:rPr>
-        <w:br w:type="textWrapping"/>
-      </w:r>
-      <w:r>
-        <w:rPr>
-          <w:sz w:val="28"/>
-          <w:szCs w:val="28"/>
-        </w:rPr>
-        <w:t>ТРЁХЦВЕТНОЙ КЛЕТОЧНО-АВТОМАТНОЙ</w:t>
-      </w:r>
-      <w:r>
-        <w:rPr>
-          <w:sz w:val="28"/>
-          <w:szCs w:val="28"/>
-        </w:rPr>
-        <w:br w:type="textWrapping"/>
-      </w:r>
-      <w:r>
-        <w:rPr>
-          <w:sz w:val="28"/>
-          <w:szCs w:val="28"/>
-        </w:rPr>
-        <w:t>ПРОГНОЗНОЙ МОДЕЛИ</w:t>
-      </w:r>
-    </w:p>
-    <w:tbl>
-      <w:tblPr>
-        <w:tblStyle w:val="39"/>
-        <w:tblW w:w="0" w:type="auto"/>
-        <w:tblInd w:w="0" w:type="dxa"/>
-        <w:tblBorders>
-          <w:top w:val="single" w:color="auto" w:sz="4" w:space="0"/>
-          <w:left w:val="single" w:color="auto" w:sz="4" w:space="0"/>
-          <w:bottom w:val="single" w:color="auto" w:sz="4" w:space="0"/>
-          <w:right w:val="single" w:color="auto" w:sz="4" w:space="0"/>
-          <w:insideH w:val="single" w:color="auto" w:sz="4" w:space="0"/>
-          <w:insideV w:val="single" w:color="auto" w:sz="4" w:space="0"/>
-        </w:tblBorders>
-        <w:tblLayout w:type="autofit"/>
-        <w:tblCellMar>
-          <w:top w:w="0" w:type="dxa"/>
-          <w:left w:w="108" w:type="dxa"/>
-          <w:bottom w:w="0" w:type="dxa"/>
-          <w:right w:w="108" w:type="dxa"/>
-        </w:tblCellMar>
-      </w:tblPr>
-      <w:tblGrid>
-        <w:gridCol w:w="5236"/>
-        <w:gridCol w:w="5236"/>
-      </w:tblGrid>
-      <w:tr>
-        <w:tblPrEx>
-          <w:tblBorders>
-            <w:top w:val="single" w:color="auto" w:sz="4" w:space="0"/>
-            <w:left w:val="single" w:color="auto" w:sz="4" w:space="0"/>
-            <w:bottom w:val="single" w:color="auto" w:sz="4" w:space="0"/>
-            <w:right w:val="single" w:color="auto" w:sz="4" w:space="0"/>
-            <w:insideH w:val="single" w:color="auto" w:sz="4" w:space="0"/>
-            <w:insideV w:val="single" w:color="auto" w:sz="4" w:space="0"/>
-          </w:tblBorders>
-        </w:tblPrEx>
-        <w:tc>
-          <w:tcPr>
-            <w:tcW w:w="5236" w:type="dxa"/>
-            <w:tcBorders>
-              <w:top w:val="nil"/>
-              <w:left w:val="nil"/>
-              <w:bottom w:val="nil"/>
-              <w:right w:val="nil"/>
-            </w:tcBorders>
-          </w:tcPr>
-          <w:p>
-            <w:pPr>
-              <w:pStyle w:val="32"/>
-              <w:keepNext w:val="0"/>
-              <w:keepLines w:val="0"/>
-              <w:widowControl/>
-              <w:suppressLineNumbers w:val="0"/>
-              <w:spacing w:line="240" w:lineRule="auto"/>
-              <w:jc w:val="center"/>
-              <w:rPr>
-                <w:sz w:val="28"/>
-                <w:szCs w:val="28"/>
-                <w:vertAlign w:val="baseline"/>
-              </w:rPr>
-            </w:pPr>
-          </w:p>
-        </w:tc>
-        <w:tc>
-          <w:tcPr>
-            <w:tcW w:w="5236" w:type="dxa"/>
-            <w:tcBorders>
-              <w:top w:val="nil"/>
-              <w:left w:val="nil"/>
-              <w:bottom w:val="nil"/>
-              <w:right w:val="nil"/>
-            </w:tcBorders>
-          </w:tcPr>
-          <w:p>
-            <w:pPr>
-              <w:pStyle w:val="32"/>
-              <w:keepNext w:val="0"/>
-              <w:keepLines w:val="0"/>
-              <w:widowControl/>
-              <w:suppressLineNumbers w:val="0"/>
-              <w:spacing w:line="240" w:lineRule="auto"/>
-              <w:jc w:val="left"/>
-              <w:rPr>
-                <w:sz w:val="28"/>
-                <w:szCs w:val="28"/>
-                <w:vertAlign w:val="baseline"/>
-              </w:rPr>
-            </w:pPr>
-            <w:r>
-              <w:rPr>
-                <w:sz w:val="28"/>
-                <w:szCs w:val="28"/>
-              </w:rPr>
-              <w:t>ВЫПОЛНИЛ</w:t>
-            </w:r>
-            <w:r>
-              <w:rPr>
-                <w:rFonts w:hint="default"/>
-                <w:sz w:val="28"/>
-                <w:szCs w:val="28"/>
-                <w:lang w:val="ru-RU"/>
-              </w:rPr>
-              <w:t>:</w:t>
-            </w:r>
-            <w:r>
-              <w:rPr>
-                <w:sz w:val="28"/>
-                <w:szCs w:val="28"/>
-              </w:rPr>
-              <w:br w:type="textWrapping"/>
-            </w:r>
-            <w:r>
-              <w:rPr>
-                <w:sz w:val="28"/>
-                <w:szCs w:val="28"/>
-              </w:rPr>
-              <w:t>магистрант направления подготовки</w:t>
-            </w:r>
-            <w:r>
-              <w:rPr>
-                <w:sz w:val="28"/>
-                <w:szCs w:val="28"/>
-              </w:rPr>
-              <w:br w:type="textWrapping"/>
-            </w:r>
-            <w:r>
-              <w:rPr>
-                <w:sz w:val="28"/>
-                <w:szCs w:val="28"/>
-              </w:rPr>
-              <w:t>09.04.03 Прикладная информатика</w:t>
-            </w:r>
-            <w:r>
-              <w:rPr>
-                <w:sz w:val="28"/>
-                <w:szCs w:val="28"/>
-              </w:rPr>
-              <w:br w:type="textWrapping"/>
-            </w:r>
-            <w:r>
-              <w:rPr>
-                <w:sz w:val="28"/>
-                <w:szCs w:val="28"/>
-              </w:rPr>
-              <w:t>профиль «Менеджмент проектов</w:t>
-            </w:r>
-            <w:r>
-              <w:rPr>
-                <w:sz w:val="28"/>
-                <w:szCs w:val="28"/>
-              </w:rPr>
-              <w:br w:type="textWrapping"/>
-            </w:r>
-            <w:r>
-              <w:rPr>
-                <w:sz w:val="28"/>
-                <w:szCs w:val="28"/>
-              </w:rPr>
-              <w:t>в области информационных систем»</w:t>
-            </w:r>
-            <w:r>
-              <w:rPr>
-                <w:sz w:val="28"/>
-                <w:szCs w:val="28"/>
-              </w:rPr>
-              <w:br w:type="textWrapping"/>
-            </w:r>
-            <w:r>
-              <w:rPr>
-                <w:sz w:val="28"/>
-                <w:szCs w:val="28"/>
-              </w:rPr>
-              <w:t>Макаров Юрий Юрьевич</w:t>
-            </w:r>
-          </w:p>
-        </w:tc>
-      </w:tr>
-    </w:tbl>
-    <w:p>
-      <w:pPr>
-        <w:pStyle w:val="32"/>
-        <w:keepNext w:val="0"/>
-        <w:keepLines w:val="0"/>
-        <w:widowControl/>
-        <w:suppressLineNumbers w:val="0"/>
-        <w:rPr>
-          <w:sz w:val="28"/>
-          <w:szCs w:val="28"/>
-        </w:rPr>
-      </w:pPr>
-      <w:r>
-        <w:rPr>
-          <w:sz w:val="28"/>
-          <w:szCs w:val="28"/>
-        </w:rPr>
-        <w:t>РУКОВОДИТЕЛЬ:</w:t>
-      </w:r>
-      <w:r>
-        <w:rPr>
-          <w:sz w:val="28"/>
-          <w:szCs w:val="28"/>
-        </w:rPr>
-        <w:br w:type="textWrapping"/>
-      </w:r>
-      <w:r>
-        <w:rPr>
-          <w:sz w:val="28"/>
-          <w:szCs w:val="28"/>
-          <w:lang w:val="ru-RU"/>
-        </w:rPr>
-        <w:t>д</w:t>
-      </w:r>
-      <w:r>
-        <w:rPr>
-          <w:sz w:val="28"/>
-          <w:szCs w:val="28"/>
-        </w:rPr>
-        <w:t>октор экономических наук, кандидат физико-математических наук</w:t>
-      </w:r>
-      <w:r>
-        <w:rPr>
-          <w:sz w:val="28"/>
-          <w:szCs w:val="28"/>
-        </w:rPr>
-        <w:br w:type="textWrapping"/>
-      </w:r>
-      <w:r>
-        <w:rPr>
-          <w:sz w:val="28"/>
-          <w:szCs w:val="28"/>
-        </w:rPr>
-        <w:t>Попова Елена Витальевна</w:t>
-      </w:r>
-    </w:p>
-    <w:p>
-      <w:pPr>
-        <w:pageBreakBefore w:val="0"/>
-        <w:widowControl/>
         <w:kinsoku/>
         <w:wordWrap/>
         <w:overflowPunct/>
@@ -438,42 +35,30 @@
         <w:bidi w:val="0"/>
         <w:adjustRightInd/>
         <w:snapToGrid/>
-        <w:spacing w:after="0" w:line="360" w:lineRule="auto"/>
-        <w:jc w:val="both"/>
+        <w:spacing w:line="240" w:lineRule="auto"/>
+        <w:ind w:left="0" w:leftChars="0" w:firstLine="0" w:firstLineChars="0"/>
+        <w:jc w:val="center"/>
         <w:textAlignment w:val="auto"/>
-        <w:rPr>
-          <w:rFonts w:hint="default" w:cs="Times New Roman"/>
-          <w:color w:val="000000" w:themeColor="text1"/>
-          <w:sz w:val="28"/>
-          <w:szCs w:val="28"/>
-          <w:lang w:val="ru-RU"/>
-          <w14:textFill>
-            <w14:solidFill>
-              <w14:schemeClr w14:val="tx1"/>
-            </w14:solidFill>
-          </w14:textFill>
-        </w:rPr>
-      </w:pPr>
-      <w:r>
-        <w:rPr>
-          <w:rFonts w:hint="default" w:cs="Times New Roman"/>
-          <w:color w:val="000000" w:themeColor="text1"/>
-          <w:sz w:val="28"/>
-          <w:szCs w:val="28"/>
-          <w:lang w:val="ru-RU"/>
-          <w14:textFill>
-            <w14:solidFill>
-              <w14:schemeClr w14:val="tx1"/>
-            </w14:solidFill>
-          </w14:textFill>
-        </w:rPr>
-        <w:t xml:space="preserve"> </w:t>
-      </w:r>
-    </w:p>
-    <w:p>
-      <w:pPr>
+      </w:pPr>
+      <w:r>
+        <w:rPr>
+          <w:rFonts w:hint="default" w:ascii="Times New Roman" w:hAnsi="Times New Roman" w:eastAsia="SimSun" w:cs="Times New Roman"/>
+          <w:color w:val="000000"/>
+          <w:kern w:val="0"/>
+          <w:sz w:val="28"/>
+          <w:szCs w:val="28"/>
+          <w:lang w:val="en-US" w:eastAsia="zh-CN" w:bidi="ar"/>
+        </w:rPr>
+        <w:t>ФГБОУ ВО «Кубанский государственный</w:t>
+      </w:r>
+    </w:p>
+    <w:p>
+      <w:pPr>
+        <w:keepNext w:val="0"/>
+        <w:keepLines w:val="0"/>
         <w:pageBreakBefore w:val="0"/>
         <w:widowControl/>
+        <w:suppressLineNumbers w:val="0"/>
         <w:kinsoku/>
         <w:wordWrap/>
         <w:overflowPunct/>
@@ -483,28 +68,135 @@
         <w:bidi w:val="0"/>
         <w:adjustRightInd/>
         <w:snapToGrid/>
-        <w:spacing w:after="0" w:line="360" w:lineRule="auto"/>
-        <w:ind w:firstLine="709"/>
+        <w:spacing w:line="240" w:lineRule="auto"/>
+        <w:ind w:left="0" w:leftChars="0" w:firstLine="0" w:firstLineChars="0"/>
+        <w:jc w:val="center"/>
+        <w:textAlignment w:val="auto"/>
+        <w:rPr>
+          <w:rFonts w:hint="default" w:ascii="Times New Roman" w:hAnsi="Times New Roman" w:eastAsia="SimSun" w:cs="Times New Roman"/>
+          <w:color w:val="000000"/>
+          <w:kern w:val="0"/>
+          <w:sz w:val="28"/>
+          <w:szCs w:val="28"/>
+          <w:lang w:val="en-US" w:eastAsia="zh-CN" w:bidi="ar"/>
+        </w:rPr>
+      </w:pPr>
+      <w:r>
+        <w:rPr>
+          <w:rFonts w:hint="default" w:ascii="Times New Roman" w:hAnsi="Times New Roman" w:eastAsia="SimSun" w:cs="Times New Roman"/>
+          <w:color w:val="000000"/>
+          <w:kern w:val="0"/>
+          <w:sz w:val="28"/>
+          <w:szCs w:val="28"/>
+          <w:lang w:val="en-US" w:eastAsia="zh-CN" w:bidi="ar"/>
+        </w:rPr>
+        <w:t>аграрный университет имени И.Т. Трубилина»</w:t>
+      </w:r>
+    </w:p>
+    <w:p>
+      <w:pPr>
+        <w:keepNext w:val="0"/>
+        <w:keepLines w:val="0"/>
+        <w:widowControl/>
+        <w:suppressLineNumbers w:val="0"/>
+        <w:jc w:val="center"/>
+        <w:rPr>
+          <w:rFonts w:hint="default" w:ascii="Times New Roman" w:hAnsi="Times New Roman" w:eastAsia="SimSun" w:cs="Times New Roman"/>
+          <w:color w:val="000000"/>
+          <w:kern w:val="0"/>
+          <w:sz w:val="28"/>
+          <w:szCs w:val="28"/>
+          <w:lang w:val="en-US" w:eastAsia="zh-CN" w:bidi="ar"/>
+        </w:rPr>
+      </w:pPr>
+    </w:p>
+    <w:p>
+      <w:pPr>
+        <w:keepNext w:val="0"/>
+        <w:keepLines w:val="0"/>
+        <w:widowControl/>
+        <w:suppressLineNumbers w:val="0"/>
+        <w:ind w:left="0" w:leftChars="0" w:firstLine="0" w:firstLineChars="0"/>
+        <w:jc w:val="center"/>
+        <w:rPr>
+          <w:rFonts w:hint="default" w:ascii="Times New Roman" w:hAnsi="Times New Roman" w:eastAsia="SimSun" w:cs="Times New Roman"/>
+          <w:color w:val="000000"/>
+          <w:kern w:val="0"/>
+          <w:sz w:val="28"/>
+          <w:szCs w:val="28"/>
+          <w:lang w:val="en-US" w:eastAsia="zh-CN" w:bidi="ar"/>
+        </w:rPr>
+      </w:pPr>
+      <w:r>
+        <w:rPr>
+          <w:rFonts w:hint="default" w:ascii="Times New Roman" w:hAnsi="Times New Roman" w:eastAsia="SimSun" w:cs="Times New Roman"/>
+          <w:color w:val="000000"/>
+          <w:kern w:val="0"/>
+          <w:sz w:val="28"/>
+          <w:szCs w:val="28"/>
+          <w:lang w:val="en-US" w:eastAsia="zh-CN" w:bidi="ar"/>
+        </w:rPr>
+        <w:t>Кафедра информационных систем</w:t>
+      </w:r>
+    </w:p>
+    <w:p>
+      <w:pPr>
+        <w:keepNext w:val="0"/>
+        <w:keepLines w:val="0"/>
+        <w:widowControl/>
+        <w:suppressLineNumbers w:val="0"/>
+        <w:ind w:left="0" w:leftChars="0" w:firstLine="0" w:firstLineChars="0"/>
         <w:jc w:val="both"/>
-        <w:textAlignment w:val="auto"/>
-        <w:rPr>
-          <w:rFonts w:hint="default" w:cs="Times New Roman"/>
-          <w:color w:val="000000" w:themeColor="text1"/>
-          <w:sz w:val="28"/>
-          <w:szCs w:val="28"/>
-          <w:lang w:val="ru-RU"/>
-          <w14:textFill>
-            <w14:solidFill>
-              <w14:schemeClr w14:val="tx1"/>
-            </w14:solidFill>
-          </w14:textFill>
-        </w:rPr>
-      </w:pPr>
-    </w:p>
-    <w:p>
-      <w:pPr>
+        <w:rPr>
+          <w:rFonts w:hint="default" w:ascii="Times New Roman" w:hAnsi="Times New Roman" w:eastAsia="SimSun" w:cs="Times New Roman"/>
+          <w:color w:val="000000"/>
+          <w:kern w:val="0"/>
+          <w:sz w:val="28"/>
+          <w:szCs w:val="28"/>
+          <w:lang w:val="en-US" w:eastAsia="zh-CN" w:bidi="ar"/>
+        </w:rPr>
+      </w:pPr>
+    </w:p>
+    <w:p>
+      <w:pPr>
+        <w:keepNext w:val="0"/>
+        <w:keepLines w:val="0"/>
+        <w:widowControl/>
+        <w:suppressLineNumbers w:val="0"/>
+        <w:ind w:left="0" w:leftChars="0" w:firstLine="0" w:firstLineChars="0"/>
+        <w:jc w:val="center"/>
+        <w:rPr>
+          <w:rFonts w:hint="default" w:ascii="Times New Roman" w:hAnsi="Times New Roman" w:eastAsia="SimSun" w:cs="Times New Roman"/>
+          <w:b/>
+          <w:bCs/>
+          <w:color w:val="000000"/>
+          <w:kern w:val="0"/>
+          <w:sz w:val="28"/>
+          <w:szCs w:val="28"/>
+          <w:lang w:val="en-US" w:eastAsia="zh-CN" w:bidi="ar"/>
+        </w:rPr>
+      </w:pPr>
+      <w:r>
+        <w:rPr>
+          <w:rFonts w:hint="default" w:ascii="Times New Roman" w:hAnsi="Times New Roman" w:eastAsia="SimSun" w:cs="Times New Roman"/>
+          <w:b/>
+          <w:bCs/>
+          <w:color w:val="000000"/>
+          <w:kern w:val="0"/>
+          <w:sz w:val="28"/>
+          <w:szCs w:val="28"/>
+          <w:lang w:val="en-US" w:eastAsia="zh-CN" w:bidi="ar"/>
+        </w:rPr>
+        <w:t>КУРСОВАЯ РАБОТА</w:t>
+      </w:r>
+    </w:p>
+    <w:p>
+      <w:pPr>
+        <w:keepNext w:val="0"/>
+        <w:keepLines w:val="0"/>
         <w:pageBreakBefore w:val="0"/>
         <w:widowControl/>
+        <w:suppressLineNumbers w:val="0"/>
         <w:kinsoku/>
         <w:wordWrap/>
         <w:overflowPunct/>
@@ -514,28 +206,29 @@
         <w:bidi w:val="0"/>
         <w:adjustRightInd/>
         <w:snapToGrid/>
-        <w:spacing w:after="0" w:line="360" w:lineRule="auto"/>
-        <w:ind w:firstLine="709"/>
+        <w:spacing w:beforeAutospacing="0" w:afterAutospacing="0" w:line="360" w:lineRule="auto"/>
+        <w:ind w:left="0" w:leftChars="0" w:firstLine="0" w:firstLineChars="0"/>
         <w:jc w:val="both"/>
         <w:textAlignment w:val="auto"/>
         <w:rPr>
-          <w:rFonts w:hint="default" w:cs="Times New Roman"/>
-          <w:color w:val="000000" w:themeColor="text1"/>
-          <w:sz w:val="28"/>
-          <w:szCs w:val="28"/>
-          <w:lang w:val="ru-RU"/>
-          <w14:textFill>
-            <w14:solidFill>
-              <w14:schemeClr w14:val="tx1"/>
-            </w14:solidFill>
-          </w14:textFill>
-        </w:rPr>
-      </w:pPr>
-    </w:p>
-    <w:p>
-      <w:pPr>
+          <w:rFonts w:ascii="TimesNewRomanPS-BoldMT" w:hAnsi="TimesNewRomanPS-BoldMT" w:eastAsia="TimesNewRomanPS-BoldMT" w:cs="TimesNewRomanPS-BoldMT"/>
+          <w:b/>
+          <w:bCs/>
+          <w:color w:val="000000"/>
+          <w:kern w:val="0"/>
+          <w:sz w:val="28"/>
+          <w:szCs w:val="28"/>
+          <w:lang w:val="en-US" w:eastAsia="zh-CN" w:bidi="ar"/>
+        </w:rPr>
+      </w:pPr>
+    </w:p>
+    <w:p>
+      <w:pPr>
+        <w:keepNext w:val="0"/>
+        <w:keepLines w:val="0"/>
         <w:pageBreakBefore w:val="0"/>
         <w:widowControl/>
+        <w:suppressLineNumbers w:val="0"/>
         <w:kinsoku/>
         <w:wordWrap/>
         <w:overflowPunct/>
@@ -545,28 +238,48 @@
         <w:bidi w:val="0"/>
         <w:adjustRightInd/>
         <w:snapToGrid/>
-        <w:spacing w:after="0" w:line="360" w:lineRule="auto"/>
-        <w:ind w:firstLine="709"/>
-        <w:jc w:val="both"/>
+        <w:spacing w:beforeAutospacing="0" w:afterAutospacing="0" w:line="360" w:lineRule="auto"/>
+        <w:jc w:val="left"/>
         <w:textAlignment w:val="auto"/>
         <w:rPr>
-          <w:rFonts w:hint="default" w:cs="Times New Roman"/>
-          <w:color w:val="000000" w:themeColor="text1"/>
-          <w:sz w:val="28"/>
-          <w:szCs w:val="28"/>
-          <w:lang w:val="ru-RU"/>
-          <w14:textFill>
-            <w14:solidFill>
-              <w14:schemeClr w14:val="tx1"/>
-            </w14:solidFill>
-          </w14:textFill>
-        </w:rPr>
-      </w:pPr>
-    </w:p>
-    <w:p>
-      <w:pPr>
+          <w:rFonts w:hint="default" w:ascii="Times New Roman" w:hAnsi="Times New Roman" w:eastAsia="SimSun" w:cs="Times New Roman"/>
+          <w:color w:val="000000"/>
+          <w:kern w:val="0"/>
+          <w:sz w:val="28"/>
+          <w:szCs w:val="28"/>
+          <w:lang w:val="ru-RU" w:eastAsia="zh-CN" w:bidi="ar"/>
+        </w:rPr>
+      </w:pPr>
+      <w:r>
+        <w:rPr>
+          <w:rFonts w:hint="default" w:ascii="Times New Roman" w:hAnsi="Times New Roman" w:eastAsia="SimSun" w:cs="Times New Roman"/>
+          <w:color w:val="000000"/>
+          <w:kern w:val="0"/>
+          <w:sz w:val="28"/>
+          <w:szCs w:val="28"/>
+          <w:lang w:val="en-US" w:eastAsia="zh-CN" w:bidi="ar"/>
+        </w:rPr>
+        <w:t xml:space="preserve">по дисциплине: </w:t>
+      </w:r>
+      <w:r>
+        <w:rPr>
+          <w:rFonts w:hint="default" w:ascii="Times New Roman" w:hAnsi="Times New Roman" w:eastAsia="SimSun" w:cs="Times New Roman"/>
+          <w:color w:val="000000"/>
+          <w:kern w:val="0"/>
+          <w:sz w:val="28"/>
+          <w:szCs w:val="28"/>
+          <w:lang w:val="ru-RU" w:eastAsia="zh-CN" w:bidi="ar"/>
+        </w:rPr>
+        <w:t>Нелинейная динамика экономических процессов</w:t>
+      </w:r>
+    </w:p>
+    <w:p>
+      <w:pPr>
+        <w:keepNext w:val="0"/>
+        <w:keepLines w:val="0"/>
         <w:pageBreakBefore w:val="0"/>
         <w:widowControl/>
+        <w:suppressLineNumbers w:val="0"/>
         <w:kinsoku/>
         <w:wordWrap/>
         <w:overflowPunct/>
@@ -576,28 +289,93 @@
         <w:bidi w:val="0"/>
         <w:adjustRightInd/>
         <w:snapToGrid/>
-        <w:spacing w:after="0" w:line="360" w:lineRule="auto"/>
-        <w:ind w:firstLine="709"/>
-        <w:jc w:val="both"/>
+        <w:spacing w:beforeAutospacing="0" w:afterAutospacing="0" w:line="360" w:lineRule="auto"/>
+        <w:jc w:val="left"/>
         <w:textAlignment w:val="auto"/>
         <w:rPr>
-          <w:rFonts w:hint="default" w:cs="Times New Roman"/>
-          <w:color w:val="000000" w:themeColor="text1"/>
-          <w:sz w:val="28"/>
-          <w:szCs w:val="28"/>
-          <w:lang w:val="ru-RU"/>
-          <w14:textFill>
-            <w14:solidFill>
-              <w14:schemeClr w14:val="tx1"/>
-            </w14:solidFill>
-          </w14:textFill>
-        </w:rPr>
-      </w:pPr>
-    </w:p>
-    <w:p>
-      <w:pPr>
+          <w:rFonts w:hint="default" w:ascii="Times New Roman" w:hAnsi="Times New Roman" w:eastAsia="SimSun" w:cs="Times New Roman"/>
+          <w:color w:val="000000"/>
+          <w:kern w:val="0"/>
+          <w:sz w:val="28"/>
+          <w:szCs w:val="28"/>
+          <w:lang w:val="en-US" w:eastAsia="zh-CN" w:bidi="ar"/>
+        </w:rPr>
+      </w:pPr>
+      <w:r>
+        <w:rPr>
+          <w:rFonts w:hint="default" w:ascii="Times New Roman" w:hAnsi="Times New Roman" w:eastAsia="SimSun" w:cs="Times New Roman"/>
+          <w:color w:val="000000"/>
+          <w:kern w:val="0"/>
+          <w:sz w:val="28"/>
+          <w:szCs w:val="28"/>
+          <w:lang w:val="en-US" w:eastAsia="zh-CN" w:bidi="ar"/>
+        </w:rPr>
+        <w:t>на тему: «</w:t>
+      </w:r>
+      <w:r>
+        <w:rPr>
+          <w:rFonts w:hint="default" w:ascii="Times New Roman" w:hAnsi="Times New Roman" w:eastAsia="SimSun" w:cs="Times New Roman"/>
+          <w:color w:val="000000"/>
+          <w:kern w:val="0"/>
+          <w:sz w:val="28"/>
+          <w:szCs w:val="28"/>
+          <w:lang w:val="ru-RU" w:eastAsia="zh-CN" w:bidi="ar"/>
+        </w:rPr>
+        <w:t xml:space="preserve">Программная реализация трёхцветной клеточно-автоматной </w:t>
+      </w:r>
+      <w:r>
+        <w:rPr>
+          <w:rFonts w:hint="default" w:eastAsia="SimSun" w:cs="Times New Roman"/>
+          <w:color w:val="000000"/>
+          <w:kern w:val="0"/>
+          <w:sz w:val="28"/>
+          <w:szCs w:val="28"/>
+          <w:lang w:val="ru-RU" w:eastAsia="zh-CN" w:bidi="ar"/>
+        </w:rPr>
+        <w:tab/>
+        <w:t/>
+      </w:r>
+      <w:r>
+        <w:rPr>
+          <w:rFonts w:hint="default" w:eastAsia="SimSun" w:cs="Times New Roman"/>
+          <w:color w:val="000000"/>
+          <w:kern w:val="0"/>
+          <w:sz w:val="28"/>
+          <w:szCs w:val="28"/>
+          <w:lang w:val="ru-RU" w:eastAsia="zh-CN" w:bidi="ar"/>
+        </w:rPr>
+        <w:tab/>
+      </w:r>
+      <w:r>
+        <w:rPr>
+          <w:rFonts w:hint="default" w:ascii="Times New Roman" w:hAnsi="Times New Roman" w:eastAsia="SimSun" w:cs="Times New Roman"/>
+          <w:color w:val="000000"/>
+          <w:kern w:val="0"/>
+          <w:sz w:val="28"/>
+          <w:szCs w:val="28"/>
+          <w:lang w:val="ru-RU" w:eastAsia="zh-CN" w:bidi="ar"/>
+        </w:rPr>
+        <w:t>прогнозной модели</w:t>
+      </w:r>
+      <w:r>
+        <w:rPr>
+          <w:rFonts w:hint="default" w:ascii="Times New Roman" w:hAnsi="Times New Roman" w:eastAsia="SimSun" w:cs="Times New Roman"/>
+          <w:color w:val="000000"/>
+          <w:kern w:val="0"/>
+          <w:sz w:val="28"/>
+          <w:szCs w:val="28"/>
+          <w:lang w:val="en-US" w:eastAsia="zh-CN" w:bidi="ar"/>
+        </w:rPr>
+        <w:t>»</w:t>
+      </w:r>
+    </w:p>
+    <w:p>
+      <w:pPr>
+        <w:keepNext w:val="0"/>
+        <w:keepLines w:val="0"/>
         <w:pageBreakBefore w:val="0"/>
         <w:widowControl/>
+        <w:suppressLineNumbers w:val="0"/>
         <w:kinsoku/>
         <w:wordWrap/>
         <w:overflowPunct/>
@@ -607,28 +385,70 @@
         <w:bidi w:val="0"/>
         <w:adjustRightInd/>
         <w:snapToGrid/>
-        <w:spacing w:after="0" w:line="360" w:lineRule="auto"/>
-        <w:ind w:left="0" w:leftChars="0" w:firstLine="0" w:firstLineChars="0"/>
-        <w:jc w:val="both"/>
+        <w:spacing w:beforeAutospacing="0" w:afterAutospacing="0" w:line="360" w:lineRule="auto"/>
+        <w:jc w:val="left"/>
         <w:textAlignment w:val="auto"/>
         <w:rPr>
-          <w:rFonts w:hint="default" w:cs="Times New Roman"/>
-          <w:color w:val="000000" w:themeColor="text1"/>
-          <w:sz w:val="28"/>
-          <w:szCs w:val="28"/>
-          <w:lang w:val="ru-RU"/>
-          <w14:textFill>
-            <w14:solidFill>
-              <w14:schemeClr w14:val="tx1"/>
-            </w14:solidFill>
-          </w14:textFill>
-        </w:rPr>
-      </w:pPr>
-    </w:p>
-    <w:p>
-      <w:pPr>
+          <w:rFonts w:hint="default" w:ascii="Times New Roman" w:hAnsi="Times New Roman" w:eastAsia="SimSun" w:cs="Times New Roman"/>
+          <w:color w:val="000000"/>
+          <w:kern w:val="0"/>
+          <w:sz w:val="28"/>
+          <w:szCs w:val="28"/>
+          <w:lang w:val="ru-RU" w:eastAsia="zh-CN" w:bidi="ar"/>
+        </w:rPr>
+      </w:pPr>
+      <w:r>
+        <w:rPr>
+          <w:rFonts w:hint="default" w:eastAsia="SimSun" w:cs="Times New Roman"/>
+          <w:color w:val="000000"/>
+          <w:kern w:val="0"/>
+          <w:sz w:val="28"/>
+          <w:szCs w:val="28"/>
+          <w:lang w:val="ru-RU" w:eastAsia="zh-CN" w:bidi="ar"/>
+        </w:rPr>
+        <w:t>в</w:t>
+      </w:r>
+      <w:r>
+        <w:rPr>
+          <w:rFonts w:hint="default" w:ascii="Times New Roman" w:hAnsi="Times New Roman" w:eastAsia="SimSun" w:cs="Times New Roman"/>
+          <w:color w:val="000000"/>
+          <w:kern w:val="0"/>
+          <w:sz w:val="28"/>
+          <w:szCs w:val="28"/>
+          <w:lang w:val="en-US" w:eastAsia="zh-CN" w:bidi="ar"/>
+        </w:rPr>
+        <w:t>ыполнил студент группы ПИ</w:t>
+      </w:r>
+      <w:r>
+        <w:rPr>
+          <w:rFonts w:hint="default" w:ascii="Times New Roman" w:hAnsi="Times New Roman" w:eastAsia="SimSun" w:cs="Times New Roman"/>
+          <w:color w:val="000000"/>
+          <w:kern w:val="0"/>
+          <w:sz w:val="28"/>
+          <w:szCs w:val="28"/>
+          <w:lang w:val="ru-RU" w:eastAsia="zh-CN" w:bidi="ar"/>
+        </w:rPr>
+        <w:t>2441</w:t>
+      </w:r>
+      <w:r>
+        <w:rPr>
+          <w:rFonts w:hint="default" w:ascii="Times New Roman" w:hAnsi="Times New Roman" w:eastAsia="SimSun" w:cs="Times New Roman"/>
+          <w:color w:val="000000"/>
+          <w:kern w:val="0"/>
+          <w:sz w:val="28"/>
+          <w:szCs w:val="28"/>
+          <w:lang w:val="en-US" w:eastAsia="zh-CN" w:bidi="ar"/>
+        </w:rPr>
+        <w:t xml:space="preserve"> </w:t>
+      </w:r>
+    </w:p>
+    <w:p>
+      <w:pPr>
+        <w:keepNext w:val="0"/>
+        <w:keepLines w:val="0"/>
         <w:pageBreakBefore w:val="0"/>
         <w:widowControl/>
+        <w:suppressLineNumbers w:val="0"/>
         <w:kinsoku/>
         <w:wordWrap/>
         <w:overflowPunct/>
@@ -638,28 +458,37 @@
         <w:bidi w:val="0"/>
         <w:adjustRightInd/>
         <w:snapToGrid/>
-        <w:spacing w:after="0" w:line="360" w:lineRule="auto"/>
-        <w:ind w:firstLine="709"/>
-        <w:jc w:val="both"/>
+        <w:spacing w:beforeAutospacing="0" w:afterAutospacing="0" w:line="360" w:lineRule="auto"/>
+        <w:jc w:val="left"/>
         <w:textAlignment w:val="auto"/>
         <w:rPr>
-          <w:rFonts w:hint="default" w:cs="Times New Roman"/>
-          <w:color w:val="000000" w:themeColor="text1"/>
-          <w:sz w:val="28"/>
-          <w:szCs w:val="28"/>
-          <w:lang w:val="ru-RU"/>
-          <w14:textFill>
-            <w14:solidFill>
-              <w14:schemeClr w14:val="tx1"/>
-            </w14:solidFill>
-          </w14:textFill>
-        </w:rPr>
-      </w:pPr>
-    </w:p>
-    <w:p>
-      <w:pPr>
+          <w:rFonts w:hint="default" w:ascii="Times New Roman" w:hAnsi="Times New Roman" w:eastAsia="SimSun" w:cs="Times New Roman"/>
+          <w:color w:val="000000"/>
+          <w:kern w:val="0"/>
+          <w:sz w:val="28"/>
+          <w:szCs w:val="28"/>
+          <w:lang w:val="ru-RU" w:eastAsia="zh-CN" w:bidi="ar"/>
+        </w:rPr>
+      </w:pPr>
+      <w:r>
+        <w:rPr>
+          <w:rFonts w:hint="default" w:ascii="Times New Roman" w:hAnsi="Times New Roman" w:eastAsia="SimSun" w:cs="Times New Roman"/>
+          <w:color w:val="000000"/>
+          <w:kern w:val="0"/>
+          <w:sz w:val="28"/>
+          <w:szCs w:val="28"/>
+          <w:lang w:val="ru-RU" w:eastAsia="zh-CN" w:bidi="ar"/>
+        </w:rPr>
+        <w:t>Макаров Юрий Юрьевич</w:t>
+      </w:r>
+    </w:p>
+    <w:p>
+      <w:pPr>
+        <w:keepNext w:val="0"/>
+        <w:keepLines w:val="0"/>
         <w:pageBreakBefore w:val="0"/>
         <w:widowControl/>
+        <w:suppressLineNumbers w:val="0"/>
         <w:kinsoku/>
         <w:wordWrap/>
         <w:overflowPunct/>
@@ -669,28 +498,30 @@
         <w:bidi w:val="0"/>
         <w:adjustRightInd/>
         <w:snapToGrid/>
-        <w:spacing w:after="0" w:line="360" w:lineRule="auto"/>
-        <w:ind w:left="0" w:leftChars="0" w:firstLine="0" w:firstLineChars="0"/>
-        <w:jc w:val="center"/>
+        <w:spacing w:beforeAutospacing="0" w:afterAutospacing="0" w:line="360" w:lineRule="auto"/>
+        <w:jc w:val="left"/>
         <w:textAlignment w:val="auto"/>
-        <w:rPr>
-          <w:rFonts w:hint="default" w:cs="Times New Roman"/>
-          <w:color w:val="000000" w:themeColor="text1"/>
-          <w:sz w:val="28"/>
-          <w:szCs w:val="28"/>
-          <w:lang w:val="ru-RU"/>
-          <w14:textFill>
-            <w14:solidFill>
-              <w14:schemeClr w14:val="tx1"/>
-            </w14:solidFill>
-          </w14:textFill>
-        </w:rPr>
-      </w:pPr>
-    </w:p>
-    <w:p>
-      <w:pPr>
+      </w:pPr>
+      <w:r>
+        <w:rPr>
+          <w:rFonts w:hint="default" w:ascii="Times New Roman" w:hAnsi="Times New Roman" w:eastAsia="SimSun" w:cs="Times New Roman"/>
+          <w:color w:val="000000"/>
+          <w:kern w:val="0"/>
+          <w:sz w:val="28"/>
+          <w:szCs w:val="28"/>
+          <w:lang w:val="en-US" w:eastAsia="zh-CN" w:bidi="ar"/>
+        </w:rPr>
+        <w:t xml:space="preserve">Допущен к защите _______ </w:t>
+      </w:r>
+    </w:p>
+    <w:p>
+      <w:pPr>
+        <w:pStyle w:val="32"/>
+        <w:keepNext w:val="0"/>
+        <w:keepLines w:val="0"/>
         <w:pageBreakBefore w:val="0"/>
         <w:widowControl/>
+        <w:suppressLineNumbers w:val="0"/>
         <w:kinsoku/>
         <w:wordWrap/>
         <w:overflowPunct/>
@@ -700,28 +531,36 @@
         <w:bidi w:val="0"/>
         <w:adjustRightInd/>
         <w:snapToGrid/>
-        <w:spacing w:after="0" w:line="360" w:lineRule="auto"/>
-        <w:ind w:left="0" w:leftChars="0" w:firstLine="0" w:firstLineChars="0"/>
-        <w:jc w:val="center"/>
+        <w:spacing w:beforeAutospacing="0" w:afterAutospacing="0" w:line="360" w:lineRule="auto"/>
+        <w:ind w:firstLine="720" w:firstLineChars="0"/>
         <w:textAlignment w:val="auto"/>
-        <w:rPr>
-          <w:rFonts w:hint="default" w:cs="Times New Roman"/>
-          <w:color w:val="000000" w:themeColor="text1"/>
-          <w:sz w:val="28"/>
-          <w:szCs w:val="28"/>
-          <w:lang w:val="ru-RU"/>
-          <w14:textFill>
-            <w14:solidFill>
-              <w14:schemeClr w14:val="tx1"/>
-            </w14:solidFill>
-          </w14:textFill>
-        </w:rPr>
-      </w:pPr>
-    </w:p>
-    <w:p>
-      <w:pPr>
+      </w:pPr>
+      <w:r>
+        <w:rPr>
+          <w:rFonts w:hint="default" w:ascii="Times New Roman" w:hAnsi="Times New Roman" w:eastAsia="SimSun" w:cs="Times New Roman"/>
+          <w:color w:val="000000"/>
+          <w:kern w:val="0"/>
+          <w:sz w:val="28"/>
+          <w:szCs w:val="28"/>
+          <w:lang w:val="en-US" w:eastAsia="zh-CN" w:bidi="ar"/>
+        </w:rPr>
+        <w:t xml:space="preserve">Руководитель проекта: </w:t>
+      </w:r>
+      <w:r>
+        <w:rPr>
+          <w:sz w:val="28"/>
+          <w:szCs w:val="28"/>
+        </w:rPr>
+        <w:t>Попова Елена Витальевна</w:t>
+      </w:r>
+    </w:p>
+    <w:p>
+      <w:pPr>
+        <w:keepNext w:val="0"/>
+        <w:keepLines w:val="0"/>
         <w:pageBreakBefore w:val="0"/>
         <w:widowControl/>
+        <w:suppressLineNumbers w:val="0"/>
         <w:kinsoku/>
         <w:wordWrap/>
         <w:overflowPunct/>
@@ -731,10 +570,337 @@
         <w:bidi w:val="0"/>
         <w:adjustRightInd/>
         <w:snapToGrid/>
-        <w:spacing w:after="0" w:line="360" w:lineRule="auto"/>
+        <w:spacing w:beforeAutospacing="0" w:afterAutospacing="0" w:line="360" w:lineRule="auto"/>
+        <w:jc w:val="left"/>
+        <w:textAlignment w:val="auto"/>
+        <w:rPr>
+          <w:rFonts w:hint="default"/>
+          <w:lang w:val="ru-RU"/>
+        </w:rPr>
+      </w:pPr>
+      <w:r>
+        <w:rPr>
+          <w:rFonts w:hint="default" w:ascii="Times New Roman" w:hAnsi="Times New Roman" w:eastAsia="SimSun" w:cs="Times New Roman"/>
+          <w:color w:val="000000"/>
+          <w:kern w:val="0"/>
+          <w:sz w:val="28"/>
+          <w:szCs w:val="28"/>
+          <w:lang w:val="en-US" w:eastAsia="zh-CN" w:bidi="ar"/>
+        </w:rPr>
+        <w:t>Нормоконтролер _____________________________</w:t>
+      </w:r>
+      <w:r>
+        <w:rPr>
+          <w:sz w:val="28"/>
+          <w:szCs w:val="28"/>
+        </w:rPr>
+        <w:t>Попова Е</w:t>
+      </w:r>
+      <w:r>
+        <w:rPr>
+          <w:rFonts w:hint="default"/>
+          <w:sz w:val="28"/>
+          <w:szCs w:val="28"/>
+          <w:lang w:val="ru-RU"/>
+        </w:rPr>
+        <w:t>. В.</w:t>
+      </w:r>
+    </w:p>
+    <w:p>
+      <w:pPr>
+        <w:keepNext w:val="0"/>
+        <w:keepLines w:val="0"/>
+        <w:pageBreakBefore w:val="0"/>
+        <w:widowControl/>
+        <w:suppressLineNumbers w:val="0"/>
+        <w:kinsoku/>
+        <w:wordWrap/>
+        <w:overflowPunct/>
+        <w:topLinePunct w:val="0"/>
+        <w:autoSpaceDE/>
+        <w:autoSpaceDN/>
+        <w:bidi w:val="0"/>
+        <w:adjustRightInd/>
+        <w:snapToGrid/>
+        <w:spacing w:beforeAutospacing="0" w:afterAutospacing="0" w:line="360" w:lineRule="auto"/>
+        <w:ind w:left="2160" w:leftChars="0" w:firstLine="720" w:firstLineChars="0"/>
+        <w:jc w:val="both"/>
+        <w:textAlignment w:val="auto"/>
+        <w:rPr>
+          <w:rFonts w:hint="default" w:ascii="Times New Roman" w:hAnsi="Times New Roman" w:eastAsia="SimSun" w:cs="Times New Roman"/>
+          <w:color w:val="000000"/>
+          <w:kern w:val="0"/>
+          <w:sz w:val="22"/>
+          <w:szCs w:val="22"/>
+          <w:lang w:val="en-US" w:eastAsia="zh-CN" w:bidi="ar"/>
+        </w:rPr>
+      </w:pPr>
+      <w:r>
+        <w:rPr>
+          <w:rFonts w:hint="default" w:ascii="Times New Roman" w:hAnsi="Times New Roman" w:eastAsia="SimSun" w:cs="Times New Roman"/>
+          <w:color w:val="000000"/>
+          <w:kern w:val="0"/>
+          <w:sz w:val="22"/>
+          <w:szCs w:val="22"/>
+          <w:lang w:val="en-US" w:eastAsia="zh-CN" w:bidi="ar"/>
+        </w:rPr>
+        <w:t>(подпись, расшифровка подписи)</w:t>
+      </w:r>
+    </w:p>
+    <w:p>
+      <w:pPr>
+        <w:keepNext w:val="0"/>
+        <w:keepLines w:val="0"/>
+        <w:pageBreakBefore w:val="0"/>
+        <w:widowControl/>
+        <w:suppressLineNumbers w:val="0"/>
+        <w:kinsoku/>
+        <w:wordWrap/>
+        <w:overflowPunct/>
+        <w:topLinePunct w:val="0"/>
+        <w:autoSpaceDE/>
+        <w:autoSpaceDN/>
+        <w:bidi w:val="0"/>
+        <w:adjustRightInd/>
+        <w:snapToGrid/>
+        <w:spacing w:beforeAutospacing="0" w:afterAutospacing="0" w:line="360" w:lineRule="auto"/>
+        <w:jc w:val="left"/>
+        <w:textAlignment w:val="auto"/>
+        <w:rPr>
+          <w:rFonts w:hint="default" w:ascii="Times New Roman" w:hAnsi="Times New Roman" w:eastAsia="SimSun" w:cs="Times New Roman"/>
+          <w:color w:val="000000"/>
+          <w:kern w:val="0"/>
+          <w:sz w:val="22"/>
+          <w:szCs w:val="22"/>
+          <w:lang w:val="en-US" w:eastAsia="zh-CN" w:bidi="ar"/>
+        </w:rPr>
+      </w:pPr>
+    </w:p>
+    <w:p>
+      <w:pPr>
+        <w:keepNext w:val="0"/>
+        <w:keepLines w:val="0"/>
+        <w:pageBreakBefore w:val="0"/>
+        <w:widowControl/>
+        <w:suppressLineNumbers w:val="0"/>
+        <w:kinsoku/>
+        <w:wordWrap/>
+        <w:overflowPunct/>
+        <w:topLinePunct w:val="0"/>
+        <w:autoSpaceDE/>
+        <w:autoSpaceDN/>
+        <w:bidi w:val="0"/>
+        <w:adjustRightInd/>
+        <w:snapToGrid/>
+        <w:spacing w:beforeAutospacing="0" w:afterAutospacing="0" w:line="360" w:lineRule="auto"/>
+        <w:jc w:val="left"/>
+        <w:textAlignment w:val="auto"/>
+      </w:pPr>
+      <w:r>
+        <w:rPr>
+          <w:rFonts w:hint="default" w:ascii="Times New Roman" w:hAnsi="Times New Roman" w:eastAsia="SimSun" w:cs="Times New Roman"/>
+          <w:color w:val="000000"/>
+          <w:kern w:val="0"/>
+          <w:sz w:val="28"/>
+          <w:szCs w:val="28"/>
+          <w:lang w:val="en-US" w:eastAsia="zh-CN" w:bidi="ar"/>
+        </w:rPr>
+        <w:t xml:space="preserve">Защищен _________________ Оценка_______________________ </w:t>
+      </w:r>
+    </w:p>
+    <w:p>
+      <w:pPr>
+        <w:keepNext w:val="0"/>
+        <w:keepLines w:val="0"/>
+        <w:widowControl/>
+        <w:suppressLineNumbers w:val="0"/>
+        <w:jc w:val="left"/>
+        <w:rPr>
+          <w:rFonts w:hint="default" w:ascii="Times New Roman" w:hAnsi="Times New Roman" w:eastAsia="SimSun" w:cs="Times New Roman"/>
+          <w:color w:val="000000"/>
+          <w:kern w:val="0"/>
+          <w:sz w:val="22"/>
+          <w:szCs w:val="22"/>
+          <w:lang w:val="en-US" w:eastAsia="zh-CN" w:bidi="ar"/>
+        </w:rPr>
+      </w:pPr>
+      <w:r>
+        <w:rPr>
+          <w:rFonts w:hint="default" w:ascii="Times New Roman" w:hAnsi="Times New Roman" w:eastAsia="SimSun" w:cs="Times New Roman"/>
+          <w:color w:val="000000"/>
+          <w:kern w:val="0"/>
+          <w:sz w:val="22"/>
+          <w:szCs w:val="22"/>
+          <w:lang w:val="en-US" w:eastAsia="zh-CN" w:bidi="ar"/>
+        </w:rPr>
+        <w:t xml:space="preserve">(дата) </w:t>
+      </w:r>
+    </w:p>
+    <w:p>
+      <w:pPr>
+        <w:keepNext w:val="0"/>
+        <w:keepLines w:val="0"/>
+        <w:widowControl/>
+        <w:suppressLineNumbers w:val="0"/>
+        <w:jc w:val="left"/>
+        <w:rPr>
+          <w:rFonts w:hint="default" w:ascii="Times New Roman" w:hAnsi="Times New Roman" w:eastAsia="SimSun" w:cs="Times New Roman"/>
+          <w:color w:val="000000"/>
+          <w:kern w:val="0"/>
+          <w:sz w:val="22"/>
+          <w:szCs w:val="22"/>
+          <w:lang w:val="en-US" w:eastAsia="zh-CN" w:bidi="ar"/>
+        </w:rPr>
+      </w:pPr>
+    </w:p>
+    <w:p>
+      <w:pPr>
+        <w:keepNext w:val="0"/>
+        <w:keepLines w:val="0"/>
+        <w:widowControl/>
+        <w:suppressLineNumbers w:val="0"/>
+        <w:ind w:firstLine="720" w:firstLineChars="0"/>
+        <w:jc w:val="left"/>
+      </w:pPr>
+      <w:r>
+        <w:rPr>
+          <w:rFonts w:hint="default" w:ascii="Times New Roman" w:hAnsi="Times New Roman" w:eastAsia="SimSun" w:cs="Times New Roman"/>
+          <w:color w:val="000000"/>
+          <w:kern w:val="0"/>
+          <w:sz w:val="28"/>
+          <w:szCs w:val="28"/>
+          <w:lang w:val="en-US" w:eastAsia="zh-CN" w:bidi="ar"/>
+        </w:rPr>
+        <w:t xml:space="preserve">Члены комиссии_______________________________________________ </w:t>
+      </w:r>
+    </w:p>
+    <w:p>
+      <w:pPr>
+        <w:keepNext w:val="0"/>
+        <w:keepLines w:val="0"/>
+        <w:widowControl/>
+        <w:suppressLineNumbers w:val="0"/>
+        <w:ind w:firstLine="720" w:firstLineChars="0"/>
+        <w:jc w:val="left"/>
+      </w:pPr>
+      <w:r>
+        <w:rPr>
+          <w:rFonts w:hint="default" w:ascii="Times New Roman" w:hAnsi="Times New Roman" w:eastAsia="SimSun" w:cs="Times New Roman"/>
+          <w:color w:val="000000"/>
+          <w:kern w:val="0"/>
+          <w:sz w:val="28"/>
+          <w:szCs w:val="28"/>
+          <w:lang w:val="en-US" w:eastAsia="zh-CN" w:bidi="ar"/>
+        </w:rPr>
+        <w:t xml:space="preserve">_____________________________________________________________ </w:t>
+      </w:r>
+    </w:p>
+    <w:p>
+      <w:pPr>
+        <w:keepNext w:val="0"/>
+        <w:keepLines w:val="0"/>
+        <w:widowControl/>
+        <w:suppressLineNumbers w:val="0"/>
+        <w:ind w:firstLine="720" w:firstLineChars="0"/>
+        <w:jc w:val="left"/>
+      </w:pPr>
+      <w:r>
+        <w:rPr>
+          <w:rFonts w:hint="default" w:ascii="Times New Roman" w:hAnsi="Times New Roman" w:eastAsia="SimSun" w:cs="Times New Roman"/>
+          <w:color w:val="000000"/>
+          <w:kern w:val="0"/>
+          <w:sz w:val="28"/>
+          <w:szCs w:val="28"/>
+          <w:lang w:val="en-US" w:eastAsia="zh-CN" w:bidi="ar"/>
+        </w:rPr>
+        <w:t xml:space="preserve">_____________________________________________________________ </w:t>
+      </w:r>
+    </w:p>
+    <w:p>
+      <w:pPr>
+        <w:keepNext w:val="0"/>
+        <w:keepLines w:val="0"/>
+        <w:widowControl/>
+        <w:suppressLineNumbers w:val="0"/>
+        <w:ind w:firstLine="720" w:firstLineChars="0"/>
+        <w:jc w:val="left"/>
+        <w:rPr>
+          <w:rFonts w:hint="default" w:ascii="Times New Roman" w:hAnsi="Times New Roman" w:eastAsia="SimSun" w:cs="Times New Roman"/>
+          <w:color w:val="000000"/>
+          <w:kern w:val="0"/>
+          <w:sz w:val="28"/>
+          <w:szCs w:val="28"/>
+          <w:lang w:val="en-US" w:eastAsia="zh-CN" w:bidi="ar"/>
+        </w:rPr>
+      </w:pPr>
+      <w:r>
+        <w:rPr>
+          <w:rFonts w:hint="default" w:ascii="Times New Roman" w:hAnsi="Times New Roman" w:eastAsia="SimSun" w:cs="Times New Roman"/>
+          <w:color w:val="000000"/>
+          <w:kern w:val="0"/>
+          <w:sz w:val="28"/>
+          <w:szCs w:val="28"/>
+          <w:lang w:val="en-US" w:eastAsia="zh-CN" w:bidi="ar"/>
+        </w:rPr>
+        <w:t xml:space="preserve">_____________________________________________________________ </w:t>
+      </w:r>
+    </w:p>
+    <w:p>
+      <w:pPr>
+        <w:keepNext w:val="0"/>
+        <w:keepLines w:val="0"/>
+        <w:widowControl/>
+        <w:suppressLineNumbers w:val="0"/>
         <w:ind w:left="0" w:leftChars="0" w:firstLine="0" w:firstLineChars="0"/>
+        <w:jc w:val="left"/>
+        <w:rPr>
+          <w:rFonts w:hint="default" w:ascii="Times New Roman" w:hAnsi="Times New Roman" w:eastAsia="SimSun" w:cs="Times New Roman"/>
+          <w:color w:val="000000"/>
+          <w:kern w:val="0"/>
+          <w:sz w:val="28"/>
+          <w:szCs w:val="28"/>
+          <w:lang w:val="en-US" w:eastAsia="zh-CN" w:bidi="ar"/>
+        </w:rPr>
+      </w:pPr>
+    </w:p>
+    <w:p>
+      <w:pPr>
+        <w:keepNext w:val="0"/>
+        <w:keepLines w:val="0"/>
+        <w:widowControl/>
+        <w:suppressLineNumbers w:val="0"/>
         <w:jc w:val="center"/>
-        <w:textAlignment w:val="auto"/>
+        <w:rPr>
+          <w:rFonts w:hint="default"/>
+          <w:lang w:val="ru-RU"/>
+        </w:rPr>
+      </w:pPr>
+      <w:r>
+        <w:rPr>
+          <w:rFonts w:hint="default" w:ascii="Times New Roman" w:hAnsi="Times New Roman" w:eastAsia="SimSun" w:cs="Times New Roman"/>
+          <w:color w:val="000000"/>
+          <w:kern w:val="0"/>
+          <w:sz w:val="28"/>
+          <w:szCs w:val="28"/>
+          <w:lang w:val="en-US" w:eastAsia="zh-CN" w:bidi="ar"/>
+        </w:rPr>
+        <w:t>Краснодар – 20</w:t>
+      </w:r>
+      <w:r>
+        <w:rPr>
+          <w:rFonts w:hint="default" w:ascii="Times New Roman" w:hAnsi="Times New Roman" w:eastAsia="SimSun" w:cs="Times New Roman"/>
+          <w:color w:val="000000"/>
+          <w:kern w:val="0"/>
+          <w:sz w:val="28"/>
+          <w:szCs w:val="28"/>
+          <w:lang w:val="ru-RU" w:eastAsia="zh-CN" w:bidi="ar"/>
+        </w:rPr>
+        <w:t>26</w:t>
+      </w:r>
+    </w:p>
+    <w:p>
+      <w:pPr>
+        <w:ind w:left="0" w:leftChars="0" w:firstLine="0" w:firstLineChars="0"/>
         <w:rPr>
           <w:rFonts w:hint="default" w:cs="Times New Roman"/>
           <w:b/>
@@ -765,11 +931,1489 @@
           <w:docGrid w:linePitch="360" w:charSpace="0"/>
         </w:sectPr>
       </w:pPr>
-      <w:r>
-        <w:rPr>
-          <w:rFonts w:hint="default" w:cs="Times New Roman"/>
+    </w:p>
+    <w:p>
+      <w:pPr>
+        <w:keepNext w:val="0"/>
+        <w:keepLines w:val="0"/>
+        <w:pageBreakBefore w:val="0"/>
+        <w:widowControl/>
+        <w:suppressLineNumbers w:val="0"/>
+        <w:kinsoku/>
+        <w:wordWrap/>
+        <w:overflowPunct/>
+        <w:topLinePunct w:val="0"/>
+        <w:autoSpaceDE/>
+        <w:autoSpaceDN/>
+        <w:bidi w:val="0"/>
+        <w:adjustRightInd/>
+        <w:snapToGrid/>
+        <w:spacing w:beforeAutospacing="0" w:afterAutospacing="0" w:line="360" w:lineRule="auto"/>
+        <w:ind w:firstLine="709"/>
+        <w:jc w:val="center"/>
+        <w:textAlignment w:val="auto"/>
+        <w:rPr>
+          <w:rFonts w:hint="default" w:ascii="Times New Roman" w:hAnsi="Times New Roman" w:eastAsia="SimSun" w:cs="Times New Roman"/>
+          <w:color w:val="000000"/>
+          <w:kern w:val="0"/>
+          <w:sz w:val="28"/>
+          <w:szCs w:val="28"/>
+          <w:lang w:val="en-US" w:eastAsia="zh-CN" w:bidi="ar"/>
+        </w:rPr>
+      </w:pPr>
+      <w:r>
+        <w:rPr>
+          <w:rFonts w:hint="default" w:ascii="Times New Roman" w:hAnsi="Times New Roman" w:eastAsia="SimSun" w:cs="Times New Roman"/>
+          <w:color w:val="000000"/>
+          <w:kern w:val="0"/>
+          <w:sz w:val="28"/>
+          <w:szCs w:val="28"/>
+          <w:lang w:val="en-US" w:eastAsia="zh-CN" w:bidi="ar"/>
+        </w:rPr>
+        <w:t>МИНИСТЕРСТВО СЕЛЬСКОГО ХОЗЯЙСТВА РФ</w:t>
+      </w:r>
+    </w:p>
+    <w:p>
+      <w:pPr>
+        <w:keepNext w:val="0"/>
+        <w:keepLines w:val="0"/>
+        <w:pageBreakBefore w:val="0"/>
+        <w:widowControl/>
+        <w:suppressLineNumbers w:val="0"/>
+        <w:kinsoku/>
+        <w:wordWrap/>
+        <w:overflowPunct/>
+        <w:topLinePunct w:val="0"/>
+        <w:autoSpaceDE/>
+        <w:autoSpaceDN/>
+        <w:bidi w:val="0"/>
+        <w:adjustRightInd/>
+        <w:snapToGrid/>
+        <w:spacing w:beforeAutospacing="0" w:afterAutospacing="0" w:line="360" w:lineRule="auto"/>
+        <w:ind w:firstLine="709"/>
+        <w:jc w:val="center"/>
+        <w:textAlignment w:val="auto"/>
+        <w:rPr>
+          <w:rFonts w:hint="default" w:ascii="Times New Roman" w:hAnsi="Times New Roman" w:eastAsia="SimSun" w:cs="Times New Roman"/>
+          <w:color w:val="000000"/>
+          <w:kern w:val="0"/>
+          <w:sz w:val="28"/>
+          <w:szCs w:val="28"/>
+          <w:lang w:val="en-US" w:eastAsia="zh-CN" w:bidi="ar"/>
+        </w:rPr>
+      </w:pPr>
+      <w:r>
+        <w:rPr>
+          <w:rFonts w:hint="default" w:ascii="Times New Roman" w:hAnsi="Times New Roman" w:eastAsia="SimSun" w:cs="Times New Roman"/>
+          <w:color w:val="000000"/>
+          <w:kern w:val="0"/>
+          <w:sz w:val="28"/>
+          <w:szCs w:val="28"/>
+          <w:lang w:val="en-US" w:eastAsia="zh-CN" w:bidi="ar"/>
+        </w:rPr>
+        <w:t>ФГБОУ ВО «Кубанский государственный</w:t>
+      </w:r>
+    </w:p>
+    <w:p>
+      <w:pPr>
+        <w:keepNext w:val="0"/>
+        <w:keepLines w:val="0"/>
+        <w:pageBreakBefore w:val="0"/>
+        <w:widowControl/>
+        <w:suppressLineNumbers w:val="0"/>
+        <w:kinsoku/>
+        <w:wordWrap/>
+        <w:overflowPunct/>
+        <w:topLinePunct w:val="0"/>
+        <w:autoSpaceDE/>
+        <w:autoSpaceDN/>
+        <w:bidi w:val="0"/>
+        <w:adjustRightInd/>
+        <w:snapToGrid/>
+        <w:spacing w:beforeAutospacing="0" w:afterAutospacing="0" w:line="240" w:lineRule="auto"/>
+        <w:ind w:firstLine="709"/>
+        <w:jc w:val="center"/>
+        <w:textAlignment w:val="auto"/>
+        <w:rPr>
+          <w:rFonts w:hint="default" w:ascii="Times New Roman" w:hAnsi="Times New Roman" w:eastAsia="SimSun" w:cs="Times New Roman"/>
+          <w:color w:val="000000"/>
+          <w:kern w:val="0"/>
+          <w:sz w:val="28"/>
+          <w:szCs w:val="28"/>
+          <w:lang w:val="en-US" w:eastAsia="zh-CN" w:bidi="ar"/>
+        </w:rPr>
+      </w:pPr>
+      <w:r>
+        <w:rPr>
+          <w:rFonts w:hint="default" w:ascii="Times New Roman" w:hAnsi="Times New Roman" w:eastAsia="SimSun" w:cs="Times New Roman"/>
+          <w:color w:val="000000"/>
+          <w:kern w:val="0"/>
+          <w:sz w:val="28"/>
+          <w:szCs w:val="28"/>
+          <w:lang w:val="en-US" w:eastAsia="zh-CN" w:bidi="ar"/>
+        </w:rPr>
+        <w:t>аграрный университет имени И.Т. Трубилина»</w:t>
+      </w:r>
+    </w:p>
+    <w:p>
+      <w:pPr>
+        <w:keepNext w:val="0"/>
+        <w:keepLines w:val="0"/>
+        <w:pageBreakBefore w:val="0"/>
+        <w:widowControl/>
+        <w:suppressLineNumbers w:val="0"/>
+        <w:kinsoku/>
+        <w:wordWrap/>
+        <w:overflowPunct/>
+        <w:topLinePunct w:val="0"/>
+        <w:autoSpaceDE/>
+        <w:autoSpaceDN/>
+        <w:bidi w:val="0"/>
+        <w:adjustRightInd/>
+        <w:snapToGrid/>
+        <w:spacing w:beforeAutospacing="0" w:afterAutospacing="0" w:line="360" w:lineRule="auto"/>
+        <w:ind w:firstLine="709"/>
+        <w:jc w:val="center"/>
+        <w:textAlignment w:val="auto"/>
+        <w:rPr>
+          <w:rFonts w:hint="default" w:ascii="Times New Roman" w:hAnsi="Times New Roman" w:eastAsia="SimSun" w:cs="Times New Roman"/>
+          <w:color w:val="000000"/>
+          <w:kern w:val="0"/>
+          <w:sz w:val="28"/>
+          <w:szCs w:val="28"/>
+          <w:lang w:val="en-US" w:eastAsia="zh-CN" w:bidi="ar"/>
+        </w:rPr>
+      </w:pPr>
+      <w:r>
+        <w:rPr>
+          <w:rFonts w:hint="default" w:ascii="Times New Roman" w:hAnsi="Times New Roman" w:eastAsia="SimSun" w:cs="Times New Roman"/>
+          <w:color w:val="000000"/>
+          <w:kern w:val="0"/>
+          <w:sz w:val="28"/>
+          <w:szCs w:val="28"/>
+          <w:lang w:val="en-US" w:eastAsia="zh-CN" w:bidi="ar"/>
+        </w:rPr>
+        <w:t>Кафедра информационных систем</w:t>
+      </w:r>
+    </w:p>
+    <w:p>
+      <w:pPr>
+        <w:keepNext w:val="0"/>
+        <w:keepLines w:val="0"/>
+        <w:pageBreakBefore w:val="0"/>
+        <w:widowControl/>
+        <w:suppressLineNumbers w:val="0"/>
+        <w:kinsoku/>
+        <w:wordWrap/>
+        <w:overflowPunct/>
+        <w:topLinePunct w:val="0"/>
+        <w:autoSpaceDE/>
+        <w:autoSpaceDN/>
+        <w:bidi w:val="0"/>
+        <w:adjustRightInd/>
+        <w:snapToGrid/>
+        <w:spacing w:beforeAutospacing="0" w:afterAutospacing="0" w:line="360" w:lineRule="auto"/>
+        <w:ind w:firstLine="709"/>
+        <w:jc w:val="right"/>
+        <w:textAlignment w:val="auto"/>
+        <w:rPr>
+          <w:rFonts w:hint="default" w:ascii="Times New Roman" w:hAnsi="Times New Roman" w:eastAsia="SimSun" w:cs="Times New Roman"/>
+          <w:color w:val="000000"/>
+          <w:kern w:val="0"/>
+          <w:sz w:val="28"/>
+          <w:szCs w:val="28"/>
+          <w:lang w:val="en-US" w:eastAsia="zh-CN" w:bidi="ar"/>
+        </w:rPr>
+      </w:pPr>
+      <w:r>
+        <w:rPr>
+          <w:rFonts w:hint="default" w:ascii="Times New Roman" w:hAnsi="Times New Roman" w:eastAsia="SimSun" w:cs="Times New Roman"/>
           <w:b/>
           <w:bCs/>
+          <w:color w:val="000000"/>
+          <w:kern w:val="0"/>
+          <w:sz w:val="28"/>
+          <w:szCs w:val="28"/>
+          <w:lang w:val="en-US" w:eastAsia="zh-CN" w:bidi="ar"/>
+        </w:rPr>
+        <w:t>УТВЕРЖДАЮ</w:t>
+      </w:r>
+      <w:r>
+        <w:rPr>
+          <w:rFonts w:hint="default" w:ascii="Times New Roman" w:hAnsi="Times New Roman" w:eastAsia="SimSun" w:cs="Times New Roman"/>
+          <w:color w:val="000000"/>
+          <w:kern w:val="0"/>
+          <w:sz w:val="28"/>
+          <w:szCs w:val="28"/>
+          <w:lang w:val="en-US" w:eastAsia="zh-CN" w:bidi="ar"/>
+        </w:rPr>
+        <w:t xml:space="preserve"> </w:t>
+      </w:r>
+    </w:p>
+    <w:p>
+      <w:pPr>
+        <w:keepNext w:val="0"/>
+        <w:keepLines w:val="0"/>
+        <w:pageBreakBefore w:val="0"/>
+        <w:widowControl/>
+        <w:suppressLineNumbers w:val="0"/>
+        <w:kinsoku/>
+        <w:wordWrap/>
+        <w:overflowPunct/>
+        <w:topLinePunct w:val="0"/>
+        <w:autoSpaceDE/>
+        <w:autoSpaceDN/>
+        <w:bidi w:val="0"/>
+        <w:adjustRightInd/>
+        <w:snapToGrid/>
+        <w:spacing w:beforeAutospacing="0" w:afterAutospacing="0" w:line="360" w:lineRule="auto"/>
+        <w:ind w:firstLine="709"/>
+        <w:jc w:val="right"/>
+        <w:textAlignment w:val="auto"/>
+        <w:rPr>
+          <w:rFonts w:hint="default" w:ascii="Times New Roman" w:hAnsi="Times New Roman" w:eastAsia="SimSun" w:cs="Times New Roman"/>
+          <w:color w:val="000000"/>
+          <w:kern w:val="0"/>
+          <w:sz w:val="28"/>
+          <w:szCs w:val="28"/>
+          <w:lang w:val="en-US" w:eastAsia="zh-CN" w:bidi="ar"/>
+        </w:rPr>
+      </w:pPr>
+      <w:r>
+        <w:rPr>
+          <w:rFonts w:hint="default" w:ascii="Times New Roman" w:hAnsi="Times New Roman" w:eastAsia="SimSun" w:cs="Times New Roman"/>
+          <w:color w:val="000000"/>
+          <w:kern w:val="0"/>
+          <w:sz w:val="28"/>
+          <w:szCs w:val="28"/>
+          <w:lang w:val="en-US" w:eastAsia="zh-CN" w:bidi="ar"/>
+        </w:rPr>
+        <w:t xml:space="preserve">Зав. кафедрой информационных систем </w:t>
+      </w:r>
+    </w:p>
+    <w:p>
+      <w:pPr>
+        <w:keepNext w:val="0"/>
+        <w:keepLines w:val="0"/>
+        <w:pageBreakBefore w:val="0"/>
+        <w:widowControl/>
+        <w:suppressLineNumbers w:val="0"/>
+        <w:kinsoku/>
+        <w:wordWrap/>
+        <w:overflowPunct/>
+        <w:topLinePunct w:val="0"/>
+        <w:autoSpaceDE/>
+        <w:autoSpaceDN/>
+        <w:bidi w:val="0"/>
+        <w:adjustRightInd/>
+        <w:snapToGrid/>
+        <w:spacing w:beforeAutospacing="0" w:afterAutospacing="0" w:line="240" w:lineRule="auto"/>
+        <w:ind w:firstLine="709"/>
+        <w:jc w:val="right"/>
+        <w:textAlignment w:val="auto"/>
+        <w:rPr>
+          <w:rFonts w:hint="default" w:ascii="Times New Roman" w:hAnsi="Times New Roman" w:eastAsia="SimSun" w:cs="Times New Roman"/>
+          <w:color w:val="000000"/>
+          <w:kern w:val="0"/>
+          <w:sz w:val="28"/>
+          <w:szCs w:val="28"/>
+          <w:lang w:val="en-US" w:eastAsia="zh-CN" w:bidi="ar"/>
+        </w:rPr>
+      </w:pPr>
+      <w:r>
+        <w:rPr>
+          <w:rFonts w:hint="default" w:ascii="Times New Roman" w:hAnsi="Times New Roman" w:eastAsia="SimSun" w:cs="Times New Roman"/>
+          <w:color w:val="000000"/>
+          <w:kern w:val="0"/>
+          <w:sz w:val="28"/>
+          <w:szCs w:val="28"/>
+          <w:lang w:val="en-US" w:eastAsia="zh-CN" w:bidi="ar"/>
+        </w:rPr>
+        <w:t xml:space="preserve">профессор Попова Е.В. </w:t>
+      </w:r>
+    </w:p>
+    <w:p>
+      <w:pPr>
+        <w:keepNext w:val="0"/>
+        <w:keepLines w:val="0"/>
+        <w:pageBreakBefore w:val="0"/>
+        <w:widowControl/>
+        <w:suppressLineNumbers w:val="0"/>
+        <w:kinsoku/>
+        <w:wordWrap/>
+        <w:overflowPunct/>
+        <w:topLinePunct w:val="0"/>
+        <w:autoSpaceDE/>
+        <w:autoSpaceDN/>
+        <w:bidi w:val="0"/>
+        <w:adjustRightInd/>
+        <w:snapToGrid/>
+        <w:spacing w:beforeAutospacing="0" w:afterAutospacing="0" w:line="240" w:lineRule="auto"/>
+        <w:ind w:firstLine="709"/>
+        <w:jc w:val="right"/>
+        <w:textAlignment w:val="auto"/>
+        <w:rPr>
+          <w:rFonts w:hint="default" w:ascii="Times New Roman" w:hAnsi="Times New Roman" w:eastAsia="SimSun" w:cs="Times New Roman"/>
+          <w:color w:val="000000"/>
+          <w:kern w:val="0"/>
+          <w:sz w:val="28"/>
+          <w:szCs w:val="28"/>
+          <w:lang w:val="en-US" w:eastAsia="zh-CN" w:bidi="ar"/>
+        </w:rPr>
+      </w:pPr>
+      <w:r>
+        <w:rPr>
+          <w:rFonts w:hint="default" w:ascii="Times New Roman" w:hAnsi="Times New Roman" w:eastAsia="SimSun" w:cs="Times New Roman"/>
+          <w:color w:val="000000"/>
+          <w:kern w:val="0"/>
+          <w:sz w:val="28"/>
+          <w:szCs w:val="28"/>
+          <w:lang w:val="en-US" w:eastAsia="zh-CN" w:bidi="ar"/>
+        </w:rPr>
+        <w:t xml:space="preserve">____________________ </w:t>
+      </w:r>
+    </w:p>
+    <w:p>
+      <w:pPr>
+        <w:keepNext w:val="0"/>
+        <w:keepLines w:val="0"/>
+        <w:pageBreakBefore w:val="0"/>
+        <w:widowControl/>
+        <w:suppressLineNumbers w:val="0"/>
+        <w:kinsoku/>
+        <w:wordWrap/>
+        <w:overflowPunct/>
+        <w:topLinePunct w:val="0"/>
+        <w:autoSpaceDE/>
+        <w:autoSpaceDN/>
+        <w:bidi w:val="0"/>
+        <w:adjustRightInd/>
+        <w:snapToGrid/>
+        <w:spacing w:beforeAutospacing="0" w:afterAutospacing="0" w:line="240" w:lineRule="auto"/>
+        <w:ind w:firstLine="709"/>
+        <w:jc w:val="right"/>
+        <w:textAlignment w:val="auto"/>
+        <w:rPr>
+          <w:rFonts w:hint="default" w:ascii="Times New Roman" w:hAnsi="Times New Roman" w:eastAsia="SimSun" w:cs="Times New Roman"/>
+          <w:color w:val="000000"/>
+          <w:kern w:val="0"/>
+          <w:sz w:val="28"/>
+          <w:szCs w:val="28"/>
+          <w:lang w:val="en-US" w:eastAsia="zh-CN" w:bidi="ar"/>
+        </w:rPr>
+      </w:pPr>
+      <w:r>
+        <w:rPr>
+          <w:rFonts w:hint="default" w:ascii="Times New Roman" w:hAnsi="Times New Roman" w:eastAsia="SimSun" w:cs="Times New Roman"/>
+          <w:color w:val="000000"/>
+          <w:kern w:val="0"/>
+          <w:sz w:val="28"/>
+          <w:szCs w:val="28"/>
+          <w:lang w:val="en-US" w:eastAsia="zh-CN" w:bidi="ar"/>
+        </w:rPr>
+        <w:t>«__»__________20</w:t>
+      </w:r>
+      <w:r>
+        <w:rPr>
+          <w:rFonts w:hint="default" w:eastAsia="SimSun" w:cs="Times New Roman"/>
+          <w:color w:val="000000"/>
+          <w:kern w:val="0"/>
+          <w:sz w:val="28"/>
+          <w:szCs w:val="28"/>
+          <w:lang w:val="ru-RU" w:eastAsia="zh-CN" w:bidi="ar"/>
+        </w:rPr>
+        <w:t>26</w:t>
+      </w:r>
+      <w:r>
+        <w:rPr>
+          <w:rFonts w:hint="default" w:ascii="Times New Roman" w:hAnsi="Times New Roman" w:eastAsia="SimSun" w:cs="Times New Roman"/>
+          <w:color w:val="000000"/>
+          <w:kern w:val="0"/>
+          <w:sz w:val="28"/>
+          <w:szCs w:val="28"/>
+          <w:lang w:val="en-US" w:eastAsia="zh-CN" w:bidi="ar"/>
+        </w:rPr>
+        <w:t xml:space="preserve"> г. </w:t>
+      </w:r>
+    </w:p>
+    <w:p>
+      <w:pPr>
+        <w:keepNext w:val="0"/>
+        <w:keepLines w:val="0"/>
+        <w:pageBreakBefore w:val="0"/>
+        <w:widowControl/>
+        <w:suppressLineNumbers w:val="0"/>
+        <w:kinsoku/>
+        <w:wordWrap/>
+        <w:overflowPunct/>
+        <w:topLinePunct w:val="0"/>
+        <w:autoSpaceDE/>
+        <w:autoSpaceDN/>
+        <w:bidi w:val="0"/>
+        <w:adjustRightInd/>
+        <w:snapToGrid/>
+        <w:spacing w:beforeAutospacing="0" w:afterAutospacing="0" w:line="240" w:lineRule="auto"/>
+        <w:ind w:firstLine="709"/>
+        <w:jc w:val="center"/>
+        <w:textAlignment w:val="auto"/>
+        <w:rPr>
+          <w:rFonts w:hint="default" w:ascii="Times New Roman" w:hAnsi="Times New Roman" w:eastAsia="SimSun" w:cs="Times New Roman"/>
+          <w:b/>
+          <w:bCs/>
+          <w:color w:val="000000"/>
+          <w:kern w:val="0"/>
+          <w:sz w:val="28"/>
+          <w:szCs w:val="28"/>
+          <w:lang w:val="en-US" w:eastAsia="zh-CN" w:bidi="ar"/>
+        </w:rPr>
+      </w:pPr>
+      <w:r>
+        <w:rPr>
+          <w:rFonts w:hint="default" w:ascii="Times New Roman" w:hAnsi="Times New Roman" w:eastAsia="SimSun" w:cs="Times New Roman"/>
+          <w:b/>
+          <w:bCs/>
+          <w:color w:val="000000"/>
+          <w:kern w:val="0"/>
+          <w:sz w:val="28"/>
+          <w:szCs w:val="28"/>
+          <w:lang w:val="en-US" w:eastAsia="zh-CN" w:bidi="ar"/>
+        </w:rPr>
+        <w:t>ЗАДАНИЕ</w:t>
+      </w:r>
+    </w:p>
+    <w:p>
+      <w:pPr>
+        <w:keepNext w:val="0"/>
+        <w:keepLines w:val="0"/>
+        <w:pageBreakBefore w:val="0"/>
+        <w:widowControl/>
+        <w:suppressLineNumbers w:val="0"/>
+        <w:kinsoku/>
+        <w:wordWrap/>
+        <w:overflowPunct/>
+        <w:topLinePunct w:val="0"/>
+        <w:autoSpaceDE/>
+        <w:autoSpaceDN/>
+        <w:bidi w:val="0"/>
+        <w:adjustRightInd/>
+        <w:snapToGrid/>
+        <w:spacing w:beforeAutospacing="0" w:afterAutospacing="0" w:line="360" w:lineRule="auto"/>
+        <w:ind w:firstLine="709"/>
+        <w:jc w:val="center"/>
+        <w:textAlignment w:val="auto"/>
+        <w:rPr>
+          <w:rFonts w:hint="default" w:ascii="Times New Roman" w:hAnsi="Times New Roman" w:eastAsia="SimSun" w:cs="Times New Roman"/>
+          <w:color w:val="000000"/>
+          <w:kern w:val="0"/>
+          <w:sz w:val="28"/>
+          <w:szCs w:val="28"/>
+          <w:lang w:val="en-US" w:eastAsia="zh-CN" w:bidi="ar"/>
+        </w:rPr>
+      </w:pPr>
+      <w:r>
+        <w:rPr>
+          <w:rFonts w:hint="default" w:ascii="Times New Roman" w:hAnsi="Times New Roman" w:eastAsia="SimSun" w:cs="Times New Roman"/>
+          <w:b/>
+          <w:bCs/>
+          <w:color w:val="000000"/>
+          <w:kern w:val="0"/>
+          <w:sz w:val="28"/>
+          <w:szCs w:val="28"/>
+          <w:lang w:val="en-US" w:eastAsia="zh-CN" w:bidi="ar"/>
+        </w:rPr>
+        <w:t>на курсовую работу</w:t>
+      </w:r>
+    </w:p>
+    <w:p>
+      <w:pPr>
+        <w:keepNext w:val="0"/>
+        <w:keepLines w:val="0"/>
+        <w:pageBreakBefore w:val="0"/>
+        <w:widowControl/>
+        <w:suppressLineNumbers w:val="0"/>
+        <w:kinsoku/>
+        <w:wordWrap/>
+        <w:overflowPunct/>
+        <w:topLinePunct w:val="0"/>
+        <w:autoSpaceDE/>
+        <w:autoSpaceDN/>
+        <w:bidi w:val="0"/>
+        <w:adjustRightInd/>
+        <w:snapToGrid/>
+        <w:spacing w:beforeAutospacing="0" w:afterAutospacing="0" w:line="240" w:lineRule="auto"/>
+        <w:ind w:left="0" w:leftChars="0" w:firstLine="709" w:firstLineChars="0"/>
+        <w:jc w:val="left"/>
+        <w:textAlignment w:val="auto"/>
+        <w:rPr>
+          <w:rFonts w:hint="default" w:ascii="Times New Roman" w:hAnsi="Times New Roman" w:eastAsia="SimSun" w:cs="Times New Roman"/>
+          <w:color w:val="000000"/>
+          <w:kern w:val="0"/>
+          <w:sz w:val="28"/>
+          <w:szCs w:val="28"/>
+          <w:lang w:val="en-US" w:eastAsia="zh-CN" w:bidi="ar"/>
+        </w:rPr>
+      </w:pPr>
+      <w:r>
+        <w:rPr>
+          <w:rFonts w:hint="default" w:ascii="Times New Roman" w:hAnsi="Times New Roman" w:eastAsia="SimSun" w:cs="Times New Roman"/>
+          <w:color w:val="000000"/>
+          <w:kern w:val="0"/>
+          <w:sz w:val="28"/>
+          <w:szCs w:val="28"/>
+          <w:lang w:val="en-US" w:eastAsia="zh-CN" w:bidi="ar"/>
+        </w:rPr>
+        <w:t>Студенту группы ПИ</w:t>
+      </w:r>
+      <w:r>
+        <w:rPr>
+          <w:rFonts w:hint="default" w:ascii="Times New Roman" w:hAnsi="Times New Roman" w:eastAsia="SimSun" w:cs="Times New Roman"/>
+          <w:color w:val="000000"/>
+          <w:kern w:val="0"/>
+          <w:sz w:val="28"/>
+          <w:szCs w:val="28"/>
+          <w:lang w:val="ru-RU" w:eastAsia="zh-CN" w:bidi="ar"/>
+        </w:rPr>
+        <w:t>2441</w:t>
+      </w:r>
+      <w:r>
+        <w:rPr>
+          <w:rFonts w:hint="default" w:ascii="Times New Roman" w:hAnsi="Times New Roman" w:eastAsia="SimSun" w:cs="Times New Roman"/>
+          <w:color w:val="000000"/>
+          <w:kern w:val="0"/>
+          <w:sz w:val="28"/>
+          <w:szCs w:val="28"/>
+          <w:lang w:val="en-US" w:eastAsia="zh-CN" w:bidi="ar"/>
+        </w:rPr>
+        <w:t xml:space="preserve">  </w:t>
+      </w:r>
+      <w:r>
+        <w:rPr>
+          <w:rFonts w:hint="default" w:eastAsia="SimSun" w:cs="Times New Roman"/>
+          <w:color w:val="000000"/>
+          <w:kern w:val="0"/>
+          <w:sz w:val="28"/>
+          <w:szCs w:val="28"/>
+          <w:lang w:val="ru-RU" w:eastAsia="zh-CN" w:bidi="ar"/>
+        </w:rPr>
+        <w:t>2</w:t>
+      </w:r>
+      <w:r>
+        <w:rPr>
+          <w:rFonts w:hint="default" w:ascii="Times New Roman" w:hAnsi="Times New Roman" w:eastAsia="SimSun" w:cs="Times New Roman"/>
+          <w:color w:val="000000"/>
+          <w:kern w:val="0"/>
+          <w:sz w:val="28"/>
+          <w:szCs w:val="28"/>
+          <w:lang w:val="en-US" w:eastAsia="zh-CN" w:bidi="ar"/>
+        </w:rPr>
+        <w:t xml:space="preserve"> курса </w:t>
+      </w:r>
+    </w:p>
+    <w:p>
+      <w:pPr>
+        <w:keepNext w:val="0"/>
+        <w:keepLines w:val="0"/>
+        <w:pageBreakBefore w:val="0"/>
+        <w:widowControl/>
+        <w:suppressLineNumbers w:val="0"/>
+        <w:kinsoku/>
+        <w:wordWrap/>
+        <w:overflowPunct/>
+        <w:topLinePunct w:val="0"/>
+        <w:autoSpaceDE/>
+        <w:autoSpaceDN/>
+        <w:bidi w:val="0"/>
+        <w:adjustRightInd/>
+        <w:snapToGrid/>
+        <w:spacing w:beforeAutospacing="0" w:afterAutospacing="0" w:line="240" w:lineRule="auto"/>
+        <w:ind w:left="0" w:leftChars="0" w:firstLine="709" w:firstLineChars="0"/>
+        <w:jc w:val="left"/>
+        <w:textAlignment w:val="auto"/>
+        <w:rPr>
+          <w:rFonts w:hint="default" w:ascii="Times New Roman" w:hAnsi="Times New Roman" w:eastAsia="SimSun" w:cs="Times New Roman"/>
+          <w:color w:val="000000"/>
+          <w:kern w:val="0"/>
+          <w:sz w:val="28"/>
+          <w:szCs w:val="28"/>
+          <w:lang w:val="en-US" w:eastAsia="zh-CN" w:bidi="ar"/>
+        </w:rPr>
+      </w:pPr>
+      <w:r>
+        <w:rPr>
+          <w:rFonts w:hint="default" w:ascii="Times New Roman" w:hAnsi="Times New Roman" w:eastAsia="SimSun" w:cs="Times New Roman"/>
+          <w:color w:val="000000"/>
+          <w:kern w:val="0"/>
+          <w:sz w:val="28"/>
+          <w:szCs w:val="28"/>
+          <w:lang w:val="en-US" w:eastAsia="zh-CN" w:bidi="ar"/>
+        </w:rPr>
+        <w:t xml:space="preserve">Факультета: Прикладной информатики </w:t>
+      </w:r>
+    </w:p>
+    <w:p>
+      <w:pPr>
+        <w:keepNext w:val="0"/>
+        <w:keepLines w:val="0"/>
+        <w:pageBreakBefore w:val="0"/>
+        <w:widowControl/>
+        <w:suppressLineNumbers w:val="0"/>
+        <w:kinsoku/>
+        <w:wordWrap/>
+        <w:overflowPunct/>
+        <w:topLinePunct w:val="0"/>
+        <w:autoSpaceDE/>
+        <w:autoSpaceDN/>
+        <w:bidi w:val="0"/>
+        <w:adjustRightInd/>
+        <w:snapToGrid/>
+        <w:spacing w:beforeAutospacing="0" w:afterAutospacing="0" w:line="240" w:lineRule="auto"/>
+        <w:jc w:val="left"/>
+        <w:textAlignment w:val="auto"/>
+        <w:rPr>
+          <w:rFonts w:hint="default" w:ascii="Times New Roman" w:hAnsi="Times New Roman" w:eastAsia="SimSun" w:cs="Times New Roman"/>
+          <w:color w:val="000000"/>
+          <w:kern w:val="0"/>
+          <w:sz w:val="28"/>
+          <w:szCs w:val="28"/>
+          <w:lang w:val="en-US" w:eastAsia="zh-CN" w:bidi="ar"/>
+        </w:rPr>
+      </w:pPr>
+      <w:r>
+        <w:rPr>
+          <w:rFonts w:hint="default" w:ascii="Times New Roman" w:hAnsi="Times New Roman" w:eastAsia="SimSun" w:cs="Times New Roman"/>
+          <w:color w:val="000000"/>
+          <w:kern w:val="0"/>
+          <w:sz w:val="28"/>
+          <w:szCs w:val="28"/>
+          <w:lang w:val="en-US" w:eastAsia="zh-CN" w:bidi="ar"/>
+        </w:rPr>
+        <w:t xml:space="preserve">Специальности: 09.04.03. – Прикладная информатика, направленность </w:t>
+      </w:r>
+    </w:p>
+    <w:p>
+      <w:pPr>
+        <w:keepNext w:val="0"/>
+        <w:keepLines w:val="0"/>
+        <w:pageBreakBefore w:val="0"/>
+        <w:widowControl/>
+        <w:suppressLineNumbers w:val="0"/>
+        <w:kinsoku/>
+        <w:wordWrap/>
+        <w:overflowPunct/>
+        <w:topLinePunct w:val="0"/>
+        <w:autoSpaceDE/>
+        <w:autoSpaceDN/>
+        <w:bidi w:val="0"/>
+        <w:adjustRightInd/>
+        <w:snapToGrid/>
+        <w:spacing w:beforeAutospacing="0" w:afterAutospacing="0" w:line="240" w:lineRule="auto"/>
+        <w:ind w:left="0" w:leftChars="0" w:firstLine="0" w:firstLineChars="0"/>
+        <w:jc w:val="left"/>
+        <w:textAlignment w:val="auto"/>
+        <w:rPr>
+          <w:rFonts w:hint="default" w:ascii="Times New Roman" w:hAnsi="Times New Roman" w:eastAsia="SimSun" w:cs="Times New Roman"/>
+          <w:color w:val="000000"/>
+          <w:kern w:val="0"/>
+          <w:sz w:val="28"/>
+          <w:szCs w:val="28"/>
+          <w:lang w:val="en-US" w:eastAsia="zh-CN" w:bidi="ar"/>
+        </w:rPr>
+      </w:pPr>
+      <w:r>
+        <w:rPr>
+          <w:rFonts w:hint="default" w:ascii="Times New Roman" w:hAnsi="Times New Roman" w:eastAsia="SimSun" w:cs="Times New Roman"/>
+          <w:color w:val="000000"/>
+          <w:kern w:val="0"/>
+          <w:sz w:val="28"/>
+          <w:szCs w:val="28"/>
+          <w:lang w:val="en-US" w:eastAsia="zh-CN" w:bidi="ar"/>
+        </w:rPr>
+        <w:t xml:space="preserve">«Менеджмент проектов в области информационных систем» </w:t>
+      </w:r>
+    </w:p>
+    <w:p>
+      <w:pPr>
+        <w:keepNext w:val="0"/>
+        <w:keepLines w:val="0"/>
+        <w:pageBreakBefore w:val="0"/>
+        <w:widowControl/>
+        <w:suppressLineNumbers w:val="0"/>
+        <w:kinsoku/>
+        <w:wordWrap/>
+        <w:overflowPunct/>
+        <w:topLinePunct w:val="0"/>
+        <w:autoSpaceDE/>
+        <w:autoSpaceDN/>
+        <w:bidi w:val="0"/>
+        <w:adjustRightInd/>
+        <w:snapToGrid/>
+        <w:spacing w:beforeAutospacing="0" w:afterAutospacing="0" w:line="360" w:lineRule="auto"/>
+        <w:ind w:firstLine="709"/>
+        <w:jc w:val="left"/>
+        <w:textAlignment w:val="auto"/>
+        <w:rPr>
+          <w:rFonts w:hint="default" w:ascii="Times New Roman" w:hAnsi="Times New Roman" w:eastAsia="SimSun" w:cs="Times New Roman"/>
+          <w:color w:val="000000"/>
+          <w:kern w:val="0"/>
+          <w:sz w:val="28"/>
+          <w:szCs w:val="28"/>
+          <w:lang w:val="en-US" w:eastAsia="zh-CN" w:bidi="ar"/>
+        </w:rPr>
+      </w:pPr>
+      <w:r>
+        <w:rPr>
+          <w:rFonts w:hint="default" w:eastAsia="SimSun" w:cs="Times New Roman"/>
+          <w:color w:val="000000"/>
+          <w:kern w:val="0"/>
+          <w:sz w:val="28"/>
+          <w:szCs w:val="28"/>
+          <w:lang w:val="ru-RU" w:eastAsia="zh-CN" w:bidi="ar"/>
+        </w:rPr>
+        <w:t>Макарову Юрию Юрьевичу</w:t>
+      </w:r>
+      <w:r>
+        <w:rPr>
+          <w:rFonts w:hint="default" w:ascii="Times New Roman" w:hAnsi="Times New Roman" w:eastAsia="SimSun" w:cs="Times New Roman"/>
+          <w:color w:val="000000"/>
+          <w:kern w:val="0"/>
+          <w:sz w:val="28"/>
+          <w:szCs w:val="28"/>
+          <w:lang w:val="en-US" w:eastAsia="zh-CN" w:bidi="ar"/>
+        </w:rPr>
+        <w:t xml:space="preserve"> </w:t>
+      </w:r>
+    </w:p>
+    <w:p>
+      <w:pPr>
+        <w:keepNext w:val="0"/>
+        <w:keepLines w:val="0"/>
+        <w:pageBreakBefore w:val="0"/>
+        <w:widowControl/>
+        <w:suppressLineNumbers w:val="0"/>
+        <w:kinsoku/>
+        <w:wordWrap/>
+        <w:overflowPunct/>
+        <w:topLinePunct w:val="0"/>
+        <w:autoSpaceDE/>
+        <w:autoSpaceDN/>
+        <w:bidi w:val="0"/>
+        <w:adjustRightInd/>
+        <w:snapToGrid/>
+        <w:spacing w:beforeAutospacing="0" w:afterAutospacing="0" w:line="240" w:lineRule="auto"/>
+        <w:ind w:left="0" w:leftChars="0" w:firstLine="720" w:firstLineChars="0"/>
+        <w:jc w:val="left"/>
+        <w:textAlignment w:val="auto"/>
+        <w:rPr>
+          <w:rFonts w:hint="default" w:ascii="Times New Roman" w:hAnsi="Times New Roman" w:eastAsia="SimSun" w:cs="Times New Roman"/>
+          <w:color w:val="000000"/>
+          <w:kern w:val="0"/>
+          <w:sz w:val="28"/>
+          <w:szCs w:val="28"/>
+          <w:lang w:val="en-US" w:eastAsia="zh-CN" w:bidi="ar"/>
+        </w:rPr>
+      </w:pPr>
+      <w:r>
+        <w:rPr>
+          <w:rFonts w:hint="default" w:ascii="Times New Roman" w:hAnsi="Times New Roman" w:eastAsia="SimSun" w:cs="Times New Roman"/>
+          <w:color w:val="000000"/>
+          <w:kern w:val="0"/>
+          <w:sz w:val="28"/>
+          <w:szCs w:val="28"/>
+          <w:lang w:val="en-US" w:eastAsia="zh-CN" w:bidi="ar"/>
+        </w:rPr>
+        <w:t>Тема проекта: «</w:t>
+      </w:r>
+      <w:r>
+        <w:rPr>
+          <w:rFonts w:hint="default" w:ascii="Times New Roman" w:hAnsi="Times New Roman" w:eastAsia="SimSun" w:cs="Times New Roman"/>
+          <w:color w:val="000000"/>
+          <w:kern w:val="0"/>
+          <w:sz w:val="28"/>
+          <w:szCs w:val="28"/>
+          <w:lang w:val="ru-RU" w:eastAsia="zh-CN" w:bidi="ar"/>
+        </w:rPr>
+        <w:t>Программная реализация трёхцветной клеточно-автоматной прогнозной модели</w:t>
+      </w:r>
+      <w:r>
+        <w:rPr>
+          <w:rFonts w:hint="default" w:ascii="Times New Roman" w:hAnsi="Times New Roman" w:eastAsia="SimSun" w:cs="Times New Roman"/>
+          <w:color w:val="000000"/>
+          <w:kern w:val="0"/>
+          <w:sz w:val="28"/>
+          <w:szCs w:val="28"/>
+          <w:lang w:val="en-US" w:eastAsia="zh-CN" w:bidi="ar"/>
+        </w:rPr>
+        <w:t>»</w:t>
+      </w:r>
+    </w:p>
+    <w:p>
+      <w:pPr>
+        <w:keepNext w:val="0"/>
+        <w:keepLines w:val="0"/>
+        <w:pageBreakBefore w:val="0"/>
+        <w:widowControl/>
+        <w:suppressLineNumbers w:val="0"/>
+        <w:kinsoku/>
+        <w:wordWrap/>
+        <w:overflowPunct/>
+        <w:topLinePunct w:val="0"/>
+        <w:autoSpaceDE/>
+        <w:autoSpaceDN/>
+        <w:bidi w:val="0"/>
+        <w:adjustRightInd/>
+        <w:snapToGrid/>
+        <w:spacing w:beforeAutospacing="0" w:afterAutospacing="0" w:line="240" w:lineRule="auto"/>
+        <w:ind w:left="0" w:leftChars="0" w:firstLine="720" w:firstLineChars="0"/>
+        <w:jc w:val="left"/>
+        <w:textAlignment w:val="auto"/>
+        <w:rPr>
+          <w:rFonts w:hint="default" w:ascii="Times New Roman" w:hAnsi="Times New Roman" w:eastAsia="SimSun" w:cs="Times New Roman"/>
+          <w:color w:val="000000"/>
+          <w:kern w:val="0"/>
+          <w:sz w:val="28"/>
+          <w:szCs w:val="28"/>
+          <w:lang w:val="en-US" w:eastAsia="zh-CN" w:bidi="ar"/>
+        </w:rPr>
+      </w:pPr>
+    </w:p>
+    <w:p>
+      <w:pPr>
+        <w:keepNext w:val="0"/>
+        <w:keepLines w:val="0"/>
+        <w:pageBreakBefore w:val="0"/>
+        <w:widowControl/>
+        <w:suppressLineNumbers w:val="0"/>
+        <w:kinsoku/>
+        <w:wordWrap/>
+        <w:overflowPunct/>
+        <w:topLinePunct w:val="0"/>
+        <w:autoSpaceDE/>
+        <w:autoSpaceDN/>
+        <w:bidi w:val="0"/>
+        <w:adjustRightInd/>
+        <w:snapToGrid/>
+        <w:spacing w:beforeAutospacing="0" w:afterAutospacing="0" w:line="240" w:lineRule="auto"/>
+        <w:ind w:left="0" w:leftChars="0" w:firstLine="709" w:firstLineChars="0"/>
+        <w:jc w:val="left"/>
+        <w:textAlignment w:val="auto"/>
+        <w:rPr>
+          <w:rFonts w:hint="default" w:ascii="Times New Roman" w:hAnsi="Times New Roman" w:eastAsia="SimSun" w:cs="Times New Roman"/>
+          <w:color w:val="000000"/>
+          <w:kern w:val="0"/>
+          <w:sz w:val="28"/>
+          <w:szCs w:val="28"/>
+          <w:lang w:val="en-US" w:eastAsia="zh-CN" w:bidi="ar"/>
+        </w:rPr>
+      </w:pPr>
+      <w:r>
+        <w:rPr>
+          <w:rFonts w:hint="default" w:ascii="Times New Roman" w:hAnsi="Times New Roman" w:eastAsia="SimSun" w:cs="Times New Roman"/>
+          <w:color w:val="000000"/>
+          <w:kern w:val="0"/>
+          <w:sz w:val="28"/>
+          <w:szCs w:val="28"/>
+          <w:lang w:val="en-US" w:eastAsia="zh-CN" w:bidi="ar"/>
+        </w:rPr>
+        <w:t xml:space="preserve">Содержание задания: </w:t>
+      </w:r>
+      <w:r>
+        <w:rPr>
+          <w:rFonts w:hint="default" w:ascii="Times New Roman" w:hAnsi="Times New Roman" w:eastAsia="SimSun" w:cs="Times New Roman"/>
+          <w:color w:val="000000"/>
+          <w:kern w:val="0"/>
+          <w:sz w:val="28"/>
+          <w:szCs w:val="28"/>
+          <w:lang w:val="ru-RU" w:eastAsia="zh-CN" w:bidi="ar"/>
+        </w:rPr>
+        <w:t>Разработать и реализовать программную систему прогнозирования финансовых временных рядов на основе трехцветной клеточно-автоматной модели с оценкой глубины памяти и точности прогноза.</w:t>
+      </w:r>
+      <w:r>
+        <w:rPr>
+          <w:rFonts w:hint="default" w:ascii="Times New Roman" w:hAnsi="Times New Roman" w:eastAsia="SimSun" w:cs="Times New Roman"/>
+          <w:color w:val="000000"/>
+          <w:kern w:val="0"/>
+          <w:sz w:val="28"/>
+          <w:szCs w:val="28"/>
+          <w:lang w:val="en-US" w:eastAsia="zh-CN" w:bidi="ar"/>
+        </w:rPr>
+        <w:t xml:space="preserve"> </w:t>
+      </w:r>
+      <w:bookmarkStart w:id="28" w:name="_GoBack"/>
+      <w:bookmarkEnd w:id="28"/>
+    </w:p>
+    <w:p>
+      <w:pPr>
+        <w:keepNext w:val="0"/>
+        <w:keepLines w:val="0"/>
+        <w:pageBreakBefore w:val="0"/>
+        <w:widowControl/>
+        <w:suppressLineNumbers w:val="0"/>
+        <w:kinsoku/>
+        <w:wordWrap/>
+        <w:overflowPunct/>
+        <w:topLinePunct w:val="0"/>
+        <w:autoSpaceDE/>
+        <w:autoSpaceDN/>
+        <w:bidi w:val="0"/>
+        <w:adjustRightInd/>
+        <w:snapToGrid/>
+        <w:spacing w:beforeAutospacing="0" w:afterAutospacing="0" w:line="240" w:lineRule="auto"/>
+        <w:jc w:val="left"/>
+        <w:textAlignment w:val="auto"/>
+        <w:rPr>
+          <w:rFonts w:hint="default" w:ascii="Times New Roman" w:hAnsi="Times New Roman" w:eastAsia="SimSun" w:cs="Times New Roman"/>
+          <w:color w:val="000000"/>
+          <w:kern w:val="0"/>
+          <w:sz w:val="28"/>
+          <w:szCs w:val="28"/>
+          <w:lang w:val="en-US" w:eastAsia="zh-CN" w:bidi="ar"/>
+        </w:rPr>
+      </w:pPr>
+    </w:p>
+    <w:p>
+      <w:pPr>
+        <w:keepNext w:val="0"/>
+        <w:keepLines w:val="0"/>
+        <w:pageBreakBefore w:val="0"/>
+        <w:widowControl/>
+        <w:suppressLineNumbers w:val="0"/>
+        <w:kinsoku/>
+        <w:wordWrap/>
+        <w:overflowPunct/>
+        <w:topLinePunct w:val="0"/>
+        <w:autoSpaceDE/>
+        <w:autoSpaceDN/>
+        <w:bidi w:val="0"/>
+        <w:adjustRightInd/>
+        <w:snapToGrid/>
+        <w:spacing w:beforeAutospacing="0" w:afterAutospacing="0" w:line="240" w:lineRule="auto"/>
+        <w:jc w:val="left"/>
+        <w:textAlignment w:val="auto"/>
+        <w:rPr>
+          <w:rFonts w:hint="default" w:ascii="Times New Roman" w:hAnsi="Times New Roman" w:eastAsia="SimSun" w:cs="Times New Roman"/>
+          <w:color w:val="000000"/>
+          <w:kern w:val="0"/>
+          <w:sz w:val="28"/>
+          <w:szCs w:val="28"/>
+          <w:lang w:val="en-US" w:eastAsia="zh-CN" w:bidi="ar"/>
+        </w:rPr>
+      </w:pPr>
+      <w:r>
+        <w:rPr>
+          <w:rFonts w:hint="default" w:ascii="Times New Roman" w:hAnsi="Times New Roman" w:eastAsia="SimSun" w:cs="Times New Roman"/>
+          <w:color w:val="000000"/>
+          <w:kern w:val="0"/>
+          <w:sz w:val="28"/>
+          <w:szCs w:val="28"/>
+          <w:lang w:val="en-US" w:eastAsia="zh-CN" w:bidi="ar"/>
+        </w:rPr>
+        <w:t xml:space="preserve">Объем работы: </w:t>
+      </w:r>
+      <w:r>
+        <w:rPr>
+          <w:rFonts w:hint="default" w:eastAsia="SimSun" w:cs="Times New Roman"/>
+          <w:color w:val="000000"/>
+          <w:kern w:val="0"/>
+          <w:sz w:val="28"/>
+          <w:szCs w:val="28"/>
+          <w:lang w:val="ru-RU" w:eastAsia="zh-CN" w:bidi="ar"/>
+        </w:rPr>
+        <w:t>20</w:t>
+      </w:r>
+      <w:r>
+        <w:rPr>
+          <w:rFonts w:hint="default" w:ascii="Times New Roman" w:hAnsi="Times New Roman" w:eastAsia="SimSun" w:cs="Times New Roman"/>
+          <w:color w:val="000000"/>
+          <w:kern w:val="0"/>
+          <w:sz w:val="28"/>
+          <w:szCs w:val="28"/>
+          <w:lang w:val="en-US" w:eastAsia="zh-CN" w:bidi="ar"/>
+        </w:rPr>
+        <w:t xml:space="preserve"> страниц </w:t>
+      </w:r>
+    </w:p>
+    <w:p>
+      <w:pPr>
+        <w:keepNext w:val="0"/>
+        <w:keepLines w:val="0"/>
+        <w:pageBreakBefore w:val="0"/>
+        <w:widowControl/>
+        <w:suppressLineNumbers w:val="0"/>
+        <w:kinsoku/>
+        <w:wordWrap/>
+        <w:overflowPunct/>
+        <w:topLinePunct w:val="0"/>
+        <w:autoSpaceDE/>
+        <w:autoSpaceDN/>
+        <w:bidi w:val="0"/>
+        <w:adjustRightInd/>
+        <w:snapToGrid/>
+        <w:spacing w:beforeAutospacing="0" w:afterAutospacing="0" w:line="240" w:lineRule="auto"/>
+        <w:jc w:val="left"/>
+        <w:textAlignment w:val="auto"/>
+        <w:rPr>
+          <w:rFonts w:hint="default" w:ascii="Times New Roman" w:hAnsi="Times New Roman" w:eastAsia="SimSun" w:cs="Times New Roman"/>
+          <w:color w:val="000000"/>
+          <w:kern w:val="0"/>
+          <w:sz w:val="28"/>
+          <w:szCs w:val="28"/>
+          <w:lang w:val="en-US" w:eastAsia="zh-CN" w:bidi="ar"/>
+        </w:rPr>
+      </w:pPr>
+      <w:r>
+        <w:rPr>
+          <w:rFonts w:hint="default" w:ascii="Times New Roman" w:hAnsi="Times New Roman" w:eastAsia="SimSun" w:cs="Times New Roman"/>
+          <w:color w:val="000000"/>
+          <w:kern w:val="0"/>
+          <w:sz w:val="28"/>
+          <w:szCs w:val="28"/>
+          <w:lang w:val="en-US" w:eastAsia="zh-CN" w:bidi="ar"/>
+        </w:rPr>
+        <w:t xml:space="preserve">Рекомендуемая литература: </w:t>
+      </w:r>
+      <w:r>
+        <w:rPr>
+          <w:rFonts w:hint="default" w:ascii="Times New Roman" w:hAnsi="Times New Roman" w:eastAsia="SimSun" w:cs="Times New Roman"/>
+          <w:color w:val="000000"/>
+          <w:kern w:val="0"/>
+          <w:sz w:val="28"/>
+          <w:szCs w:val="28"/>
+          <w:lang w:val="ru-RU" w:eastAsia="zh-CN" w:bidi="ar"/>
+        </w:rPr>
+        <w:t>Вольфрам С. Новая наука. – М.: Мир, 2009; Нильсен Э. Практический анализ временных рядов: прогнозирование со статистикой и машинное обучение. – СПб.: Диалектика, 2021; Шашихин В.Н. Хаос и нелинейная динамика. – М.: ЛЕНАНД, 2014</w:t>
+      </w:r>
+      <w:r>
+        <w:rPr>
+          <w:rFonts w:hint="default" w:ascii="Times New Roman" w:hAnsi="Times New Roman" w:eastAsia="SimSun" w:cs="Times New Roman"/>
+          <w:color w:val="000000"/>
+          <w:kern w:val="0"/>
+          <w:sz w:val="28"/>
+          <w:szCs w:val="28"/>
+          <w:lang w:val="en-US" w:eastAsia="zh-CN" w:bidi="ar"/>
+        </w:rPr>
+        <w:t xml:space="preserve"> </w:t>
+      </w:r>
+    </w:p>
+    <w:p>
+      <w:pPr>
+        <w:keepNext w:val="0"/>
+        <w:keepLines w:val="0"/>
+        <w:pageBreakBefore w:val="0"/>
+        <w:widowControl/>
+        <w:suppressLineNumbers w:val="0"/>
+        <w:kinsoku/>
+        <w:wordWrap/>
+        <w:overflowPunct/>
+        <w:topLinePunct w:val="0"/>
+        <w:autoSpaceDE/>
+        <w:autoSpaceDN/>
+        <w:bidi w:val="0"/>
+        <w:adjustRightInd/>
+        <w:snapToGrid/>
+        <w:spacing w:beforeAutospacing="0" w:afterAutospacing="0" w:line="240" w:lineRule="auto"/>
+        <w:jc w:val="left"/>
+        <w:textAlignment w:val="auto"/>
+        <w:rPr>
+          <w:rFonts w:hint="default" w:ascii="Times New Roman" w:hAnsi="Times New Roman" w:eastAsia="SimSun" w:cs="Times New Roman"/>
+          <w:color w:val="000000"/>
+          <w:kern w:val="0"/>
+          <w:sz w:val="28"/>
+          <w:szCs w:val="28"/>
+          <w:lang w:val="en-US" w:eastAsia="zh-CN" w:bidi="ar"/>
+        </w:rPr>
+      </w:pPr>
+      <w:r>
+        <w:rPr>
+          <w:rFonts w:hint="default" w:ascii="Times New Roman" w:hAnsi="Times New Roman" w:eastAsia="SimSun" w:cs="Times New Roman"/>
+          <w:color w:val="000000"/>
+          <w:kern w:val="0"/>
+          <w:sz w:val="28"/>
+          <w:szCs w:val="28"/>
+          <w:lang w:val="en-US" w:eastAsia="zh-CN" w:bidi="ar"/>
+        </w:rPr>
+        <w:t xml:space="preserve">Срок выполнения проекта: с «___» __________ по «__» _______ 20__ г. </w:t>
+      </w:r>
+    </w:p>
+    <w:p>
+      <w:pPr>
+        <w:keepNext w:val="0"/>
+        <w:keepLines w:val="0"/>
+        <w:pageBreakBefore w:val="0"/>
+        <w:widowControl/>
+        <w:suppressLineNumbers w:val="0"/>
+        <w:kinsoku/>
+        <w:wordWrap/>
+        <w:overflowPunct/>
+        <w:topLinePunct w:val="0"/>
+        <w:autoSpaceDE/>
+        <w:autoSpaceDN/>
+        <w:bidi w:val="0"/>
+        <w:adjustRightInd/>
+        <w:snapToGrid/>
+        <w:spacing w:beforeAutospacing="0" w:afterAutospacing="0" w:line="240" w:lineRule="auto"/>
+        <w:jc w:val="left"/>
+        <w:textAlignment w:val="auto"/>
+        <w:rPr>
+          <w:rFonts w:hint="default" w:ascii="Times New Roman" w:hAnsi="Times New Roman" w:eastAsia="SimSun" w:cs="Times New Roman"/>
+          <w:color w:val="000000"/>
+          <w:kern w:val="0"/>
+          <w:sz w:val="28"/>
+          <w:szCs w:val="28"/>
+          <w:lang w:val="en-US" w:eastAsia="zh-CN" w:bidi="ar"/>
+        </w:rPr>
+      </w:pPr>
+      <w:r>
+        <w:rPr>
+          <w:rFonts w:hint="default" w:ascii="Times New Roman" w:hAnsi="Times New Roman" w:eastAsia="SimSun" w:cs="Times New Roman"/>
+          <w:color w:val="000000"/>
+          <w:kern w:val="0"/>
+          <w:sz w:val="28"/>
+          <w:szCs w:val="28"/>
+          <w:lang w:val="en-US" w:eastAsia="zh-CN" w:bidi="ar"/>
+        </w:rPr>
+        <w:t xml:space="preserve">Срок защиты: «__» ________ 20__ г. </w:t>
+      </w:r>
+    </w:p>
+    <w:p>
+      <w:pPr>
+        <w:keepNext w:val="0"/>
+        <w:keepLines w:val="0"/>
+        <w:pageBreakBefore w:val="0"/>
+        <w:widowControl/>
+        <w:suppressLineNumbers w:val="0"/>
+        <w:kinsoku/>
+        <w:wordWrap/>
+        <w:overflowPunct/>
+        <w:topLinePunct w:val="0"/>
+        <w:autoSpaceDE/>
+        <w:autoSpaceDN/>
+        <w:bidi w:val="0"/>
+        <w:adjustRightInd/>
+        <w:snapToGrid/>
+        <w:spacing w:beforeAutospacing="0" w:afterAutospacing="0" w:line="240" w:lineRule="auto"/>
+        <w:jc w:val="left"/>
+        <w:textAlignment w:val="auto"/>
+        <w:rPr>
+          <w:rFonts w:hint="default" w:ascii="Times New Roman" w:hAnsi="Times New Roman" w:eastAsia="SimSun" w:cs="Times New Roman"/>
+          <w:color w:val="000000"/>
+          <w:kern w:val="0"/>
+          <w:sz w:val="28"/>
+          <w:szCs w:val="28"/>
+          <w:lang w:val="en-US" w:eastAsia="zh-CN" w:bidi="ar"/>
+        </w:rPr>
+      </w:pPr>
+      <w:r>
+        <w:rPr>
+          <w:rFonts w:hint="default" w:ascii="Times New Roman" w:hAnsi="Times New Roman" w:eastAsia="SimSun" w:cs="Times New Roman"/>
+          <w:color w:val="000000"/>
+          <w:kern w:val="0"/>
+          <w:sz w:val="28"/>
+          <w:szCs w:val="28"/>
+          <w:lang w:val="en-US" w:eastAsia="zh-CN" w:bidi="ar"/>
+        </w:rPr>
+        <w:t xml:space="preserve">Дата выдачи задания: «__» _________ 20__ г. </w:t>
+      </w:r>
+    </w:p>
+    <w:p>
+      <w:pPr>
+        <w:keepNext w:val="0"/>
+        <w:keepLines w:val="0"/>
+        <w:pageBreakBefore w:val="0"/>
+        <w:widowControl/>
+        <w:suppressLineNumbers w:val="0"/>
+        <w:kinsoku/>
+        <w:wordWrap/>
+        <w:overflowPunct/>
+        <w:topLinePunct w:val="0"/>
+        <w:autoSpaceDE/>
+        <w:autoSpaceDN/>
+        <w:bidi w:val="0"/>
+        <w:adjustRightInd/>
+        <w:snapToGrid/>
+        <w:spacing w:beforeAutospacing="0" w:afterAutospacing="0" w:line="360" w:lineRule="auto"/>
+        <w:ind w:firstLine="709"/>
+        <w:jc w:val="left"/>
+        <w:textAlignment w:val="auto"/>
+        <w:rPr>
+          <w:rFonts w:hint="default" w:ascii="Times New Roman" w:hAnsi="Times New Roman" w:eastAsia="SimSun" w:cs="Times New Roman"/>
+          <w:color w:val="000000"/>
+          <w:kern w:val="0"/>
+          <w:sz w:val="28"/>
+          <w:szCs w:val="28"/>
+          <w:lang w:val="en-US" w:eastAsia="zh-CN" w:bidi="ar"/>
+        </w:rPr>
+      </w:pPr>
+      <w:r>
+        <w:rPr>
+          <w:rFonts w:hint="default" w:ascii="Times New Roman" w:hAnsi="Times New Roman" w:eastAsia="SimSun" w:cs="Times New Roman"/>
+          <w:color w:val="000000"/>
+          <w:kern w:val="0"/>
+          <w:sz w:val="28"/>
+          <w:szCs w:val="28"/>
+          <w:lang w:val="en-US" w:eastAsia="zh-CN" w:bidi="ar"/>
+        </w:rPr>
+        <w:t xml:space="preserve">Дата сдачи проекта на кафедру: «___» _______ 20__ г. </w:t>
+      </w:r>
+    </w:p>
+    <w:p>
+      <w:pPr>
+        <w:keepNext w:val="0"/>
+        <w:keepLines w:val="0"/>
+        <w:pageBreakBefore w:val="0"/>
+        <w:widowControl/>
+        <w:suppressLineNumbers w:val="0"/>
+        <w:kinsoku/>
+        <w:wordWrap/>
+        <w:overflowPunct/>
+        <w:topLinePunct w:val="0"/>
+        <w:autoSpaceDE/>
+        <w:autoSpaceDN/>
+        <w:bidi w:val="0"/>
+        <w:adjustRightInd/>
+        <w:snapToGrid/>
+        <w:spacing w:beforeAutospacing="0" w:afterAutospacing="0" w:line="240" w:lineRule="auto"/>
+        <w:jc w:val="left"/>
+        <w:textAlignment w:val="auto"/>
+        <w:rPr>
+          <w:rFonts w:hint="default" w:ascii="Times New Roman" w:hAnsi="Times New Roman" w:eastAsia="SimSun" w:cs="Times New Roman"/>
+          <w:color w:val="000000"/>
+          <w:kern w:val="0"/>
+          <w:sz w:val="28"/>
+          <w:szCs w:val="28"/>
+          <w:lang w:val="en-US" w:eastAsia="zh-CN" w:bidi="ar"/>
+        </w:rPr>
+      </w:pPr>
+      <w:r>
+        <w:rPr>
+          <w:rFonts w:hint="default" w:ascii="Times New Roman" w:hAnsi="Times New Roman" w:eastAsia="SimSun" w:cs="Times New Roman"/>
+          <w:color w:val="000000"/>
+          <w:kern w:val="0"/>
+          <w:sz w:val="28"/>
+          <w:szCs w:val="28"/>
+          <w:lang w:val="en-US" w:eastAsia="zh-CN" w:bidi="ar"/>
+        </w:rPr>
+        <w:t xml:space="preserve">Руководитель проекта ____________Замотайлова Дарья Александровна, </w:t>
+      </w:r>
+    </w:p>
+    <w:p>
+      <w:pPr>
+        <w:keepNext w:val="0"/>
+        <w:keepLines w:val="0"/>
+        <w:pageBreakBefore w:val="0"/>
+        <w:widowControl/>
+        <w:suppressLineNumbers w:val="0"/>
+        <w:kinsoku/>
+        <w:wordWrap/>
+        <w:overflowPunct/>
+        <w:topLinePunct w:val="0"/>
+        <w:autoSpaceDE/>
+        <w:autoSpaceDN/>
+        <w:bidi w:val="0"/>
+        <w:adjustRightInd/>
+        <w:snapToGrid/>
+        <w:spacing w:beforeAutospacing="0" w:afterAutospacing="0" w:line="360" w:lineRule="auto"/>
+        <w:ind w:firstLine="709"/>
+        <w:jc w:val="left"/>
+        <w:textAlignment w:val="auto"/>
+        <w:rPr>
+          <w:rFonts w:hint="default" w:ascii="Times New Roman" w:hAnsi="Times New Roman" w:eastAsia="SimSun" w:cs="Times New Roman"/>
+          <w:color w:val="000000"/>
+          <w:kern w:val="0"/>
+          <w:sz w:val="28"/>
+          <w:szCs w:val="28"/>
+          <w:lang w:val="en-US" w:eastAsia="zh-CN" w:bidi="ar"/>
+        </w:rPr>
+      </w:pPr>
+      <w:r>
+        <w:rPr>
+          <w:rFonts w:hint="default" w:ascii="Times New Roman" w:hAnsi="Times New Roman" w:eastAsia="SimSun" w:cs="Times New Roman"/>
+          <w:color w:val="000000"/>
+          <w:kern w:val="0"/>
+          <w:sz w:val="28"/>
+          <w:szCs w:val="28"/>
+          <w:lang w:val="en-US" w:eastAsia="zh-CN" w:bidi="ar"/>
+        </w:rPr>
+        <w:t xml:space="preserve">канд. экон. наук, доцент </w:t>
+      </w:r>
+    </w:p>
+    <w:p>
+      <w:pPr>
+        <w:keepNext w:val="0"/>
+        <w:keepLines w:val="0"/>
+        <w:pageBreakBefore w:val="0"/>
+        <w:widowControl/>
+        <w:suppressLineNumbers w:val="0"/>
+        <w:kinsoku/>
+        <w:wordWrap/>
+        <w:overflowPunct/>
+        <w:topLinePunct w:val="0"/>
+        <w:autoSpaceDE/>
+        <w:autoSpaceDN/>
+        <w:bidi w:val="0"/>
+        <w:adjustRightInd/>
+        <w:snapToGrid/>
+        <w:spacing w:beforeAutospacing="0" w:afterAutospacing="0" w:line="240" w:lineRule="auto"/>
+        <w:ind w:firstLine="709"/>
+        <w:jc w:val="left"/>
+        <w:textAlignment w:val="auto"/>
+        <w:rPr>
+          <w:rFonts w:hint="default" w:ascii="Times New Roman" w:hAnsi="Times New Roman" w:eastAsia="SimSun" w:cs="Times New Roman"/>
+          <w:color w:val="000000"/>
+          <w:kern w:val="0"/>
+          <w:sz w:val="28"/>
+          <w:szCs w:val="28"/>
+          <w:lang w:val="en-US" w:eastAsia="zh-CN" w:bidi="ar"/>
+        </w:rPr>
+      </w:pPr>
+      <w:r>
+        <w:rPr>
+          <w:rFonts w:hint="default" w:ascii="Times New Roman" w:hAnsi="Times New Roman" w:eastAsia="SimSun" w:cs="Times New Roman"/>
+          <w:color w:val="000000"/>
+          <w:kern w:val="0"/>
+          <w:sz w:val="28"/>
+          <w:szCs w:val="28"/>
+          <w:lang w:val="en-US" w:eastAsia="zh-CN" w:bidi="ar"/>
+        </w:rPr>
+        <w:t xml:space="preserve">Задание принял студент____________ </w:t>
+      </w:r>
+      <w:r>
+        <w:rPr>
+          <w:rFonts w:hint="default" w:eastAsia="SimSun" w:cs="Times New Roman"/>
+          <w:color w:val="000000"/>
+          <w:kern w:val="0"/>
+          <w:sz w:val="28"/>
+          <w:szCs w:val="28"/>
+          <w:lang w:val="ru-RU" w:eastAsia="zh-CN" w:bidi="ar"/>
+        </w:rPr>
+        <w:t>Макаров Юрий Юрьевич</w:t>
+      </w:r>
+      <w:r>
+        <w:rPr>
+          <w:rFonts w:hint="default" w:ascii="Times New Roman" w:hAnsi="Times New Roman" w:eastAsia="SimSun" w:cs="Times New Roman"/>
+          <w:color w:val="000000"/>
+          <w:kern w:val="0"/>
+          <w:sz w:val="28"/>
+          <w:szCs w:val="28"/>
+          <w:lang w:val="en-US" w:eastAsia="zh-CN" w:bidi="ar"/>
+        </w:rPr>
+        <w:t xml:space="preserve"> </w:t>
+      </w:r>
+    </w:p>
+    <w:p>
+      <w:pPr>
+        <w:keepNext w:val="0"/>
+        <w:keepLines w:val="0"/>
+        <w:pageBreakBefore w:val="0"/>
+        <w:widowControl/>
+        <w:suppressLineNumbers w:val="0"/>
+        <w:kinsoku/>
+        <w:wordWrap/>
+        <w:overflowPunct/>
+        <w:topLinePunct w:val="0"/>
+        <w:autoSpaceDE/>
+        <w:autoSpaceDN/>
+        <w:bidi w:val="0"/>
+        <w:adjustRightInd/>
+        <w:snapToGrid/>
+        <w:spacing w:beforeAutospacing="0" w:afterAutospacing="0" w:line="240" w:lineRule="auto"/>
+        <w:ind w:left="3600" w:leftChars="0" w:firstLine="720" w:firstLineChars="0"/>
+        <w:jc w:val="both"/>
+        <w:textAlignment w:val="auto"/>
+        <w:rPr>
+          <w:rFonts w:hint="default" w:ascii="Times New Roman" w:hAnsi="Times New Roman" w:eastAsia="SimSun" w:cs="Times New Roman"/>
+          <w:color w:val="000000"/>
+          <w:kern w:val="0"/>
+          <w:sz w:val="28"/>
+          <w:szCs w:val="28"/>
+          <w:lang w:val="en-US" w:eastAsia="zh-CN" w:bidi="ar"/>
+        </w:rPr>
+      </w:pPr>
+      <w:r>
+        <w:rPr>
+          <w:rFonts w:hint="default" w:ascii="Times New Roman" w:hAnsi="Times New Roman" w:eastAsia="SimSun" w:cs="Times New Roman"/>
+          <w:color w:val="000000"/>
+          <w:kern w:val="0"/>
+          <w:sz w:val="22"/>
+          <w:szCs w:val="22"/>
+          <w:lang w:val="en-US" w:eastAsia="zh-CN" w:bidi="ar"/>
+        </w:rPr>
+        <w:t xml:space="preserve">(подпись, дата) </w:t>
+      </w:r>
+    </w:p>
+    <w:p>
+      <w:pPr>
+        <w:keepNext w:val="0"/>
+        <w:keepLines w:val="0"/>
+        <w:pageBreakBefore w:val="0"/>
+        <w:widowControl/>
+        <w:suppressLineNumbers w:val="0"/>
+        <w:kinsoku/>
+        <w:wordWrap/>
+        <w:overflowPunct/>
+        <w:topLinePunct w:val="0"/>
+        <w:autoSpaceDE/>
+        <w:autoSpaceDN/>
+        <w:bidi w:val="0"/>
+        <w:adjustRightInd/>
+        <w:snapToGrid/>
+        <w:spacing w:beforeAutospacing="0" w:afterAutospacing="0" w:line="240" w:lineRule="auto"/>
+        <w:jc w:val="center"/>
+        <w:textAlignment w:val="auto"/>
+        <w:rPr>
+          <w:rFonts w:hint="default" w:ascii="Times New Roman" w:hAnsi="Times New Roman" w:eastAsia="SimSun" w:cs="Times New Roman"/>
+          <w:color w:val="000000"/>
+          <w:kern w:val="0"/>
+          <w:sz w:val="28"/>
+          <w:szCs w:val="28"/>
+          <w:lang w:val="ru-RU" w:eastAsia="zh-CN" w:bidi="ar"/>
+        </w:rPr>
+      </w:pPr>
+      <w:r>
+        <w:rPr>
+          <w:rFonts w:hint="default" w:ascii="Times New Roman" w:hAnsi="Times New Roman" w:eastAsia="SimSun" w:cs="Times New Roman"/>
+          <w:color w:val="000000"/>
+          <w:kern w:val="0"/>
+          <w:sz w:val="28"/>
+          <w:szCs w:val="28"/>
+          <w:lang w:val="en-US" w:eastAsia="zh-CN" w:bidi="ar"/>
+        </w:rPr>
+        <w:t>Краснодар – 20</w:t>
+      </w:r>
+      <w:r>
+        <w:rPr>
+          <w:rFonts w:hint="default" w:eastAsia="SimSun" w:cs="Times New Roman"/>
+          <w:color w:val="000000"/>
+          <w:kern w:val="0"/>
+          <w:sz w:val="28"/>
+          <w:szCs w:val="28"/>
+          <w:lang w:val="ru-RU" w:eastAsia="zh-CN" w:bidi="ar"/>
+        </w:rPr>
+        <w:t>26</w:t>
+      </w:r>
+    </w:p>
+    <w:p>
+      <w:pPr>
+        <w:keepNext w:val="0"/>
+        <w:keepLines w:val="0"/>
+        <w:pageBreakBefore w:val="0"/>
+        <w:widowControl/>
+        <w:kinsoku/>
+        <w:wordWrap/>
+        <w:overflowPunct/>
+        <w:topLinePunct w:val="0"/>
+        <w:autoSpaceDE/>
+        <w:autoSpaceDN/>
+        <w:bidi w:val="0"/>
+        <w:adjustRightInd/>
+        <w:snapToGrid/>
+        <w:spacing w:after="0" w:line="360" w:lineRule="auto"/>
+        <w:ind w:firstLine="0"/>
+        <w:jc w:val="both"/>
+        <w:textAlignment w:val="auto"/>
+        <w:rPr>
+          <w:rFonts w:hint="default" w:ascii="Times New Roman" w:hAnsi="Times New Roman" w:cs="Times New Roman"/>
+          <w:b/>
+          <w:bCs/>
           <w:color w:val="000000" w:themeColor="text1"/>
           <w:sz w:val="28"/>
           <w:szCs w:val="28"/>
@@ -780,8 +2424,24 @@
             </w14:solidFill>
           </w14:textFill>
         </w:rPr>
-        <w:t>Краснодар 2026</w:t>
-      </w:r>
+        <w:sectPr>
+          <w:footerReference r:id="rId8" w:type="first"/>
+          <w:headerReference r:id="rId6" w:type="default"/>
+          <w:footerReference r:id="rId7" w:type="default"/>
+          <w:pgSz w:w="12240" w:h="15840"/>
+          <w:pgMar w:top="1134" w:right="567" w:bottom="1134" w:left="1417" w:header="720" w:footer="720" w:gutter="0"/>
+          <w:pgBorders>
+            <w:top w:val="none" w:sz="0" w:space="0"/>
+            <w:left w:val="none" w:sz="0" w:space="0"/>
+            <w:bottom w:val="none" w:sz="0" w:space="0"/>
+            <w:right w:val="none" w:sz="0" w:space="0"/>
+          </w:pgBorders>
+          <w:pgNumType w:start="1"/>
+          <w:cols w:space="0" w:num="1"/>
+          <w:rtlGutter w:val="0"/>
+          <w:docGrid w:linePitch="360" w:charSpace="0"/>
+        </w:sectPr>
+      </w:pPr>
     </w:p>
     <w:p>
       <w:pPr>
@@ -884,6 +2544,21 @@
           <w:color w:val="000000" w:themeColor="text1"/>
           <w:sz w:val="28"/>
           <w:szCs w:val="28"/>
+          <w:lang w:val="ru-RU"/>
+          <w14:textFill>
+            <w14:solidFill>
+              <w14:schemeClr w14:val="tx1"/>
+            </w14:solidFill>
+          </w14:textFill>
+        </w:rPr>
+        <w:t>2</w:t>
+      </w:r>
+      <w:r>
+        <w:rPr>
+          <w:rFonts w:hint="default" w:cs="Times New Roman"/>
+          <w:color w:val="000000" w:themeColor="text1"/>
+          <w:sz w:val="28"/>
+          <w:szCs w:val="28"/>
           <w:lang w:val="en-US"/>
           <w14:textFill>
             <w14:solidFill>
@@ -891,7 +2566,7 @@
             </w14:solidFill>
           </w14:textFill>
         </w:rPr>
-        <w:t>80</w:t>
+        <w:t>0</w:t>
       </w:r>
       <w:r>
         <w:rPr>
@@ -1316,8 +2991,6 @@
         </w:rPr>
         <w:br w:type="page"/>
       </w:r>
-      <w:bookmarkStart w:id="28" w:name="_GoBack"/>
-      <w:bookmarkEnd w:id="28"/>
     </w:p>
     <w:p>
       <w:pPr>
@@ -1350,6 +3023,14 @@
           <w:docPartUnique/>
         </w:docPartObj>
       </w:sdtPr>
+      <w:sdtEndPr>
+        <w:rPr>
+          <w:rFonts w:hint="default" w:ascii="Times New Roman" w:hAnsi="Times New Roman" w:eastAsia="SimSun" w:cs="Times New Roman"/>
+          <w:sz w:val="28"/>
+          <w:szCs w:val="28"/>
+          <w:lang w:val="en-US" w:eastAsia="en-US" w:bidi="ar-SA"/>
+        </w:rPr>
+      </w:sdtEndPr>
       <w:sdtContent>
         <w:p>
           <w:pPr>
@@ -2953,6 +4634,21 @@
           </w:r>
         </w:p>
         <w:p>
+          <w:pPr>
+            <w:rPr>
+              <w:rFonts w:hint="default" w:ascii="Times New Roman" w:hAnsi="Times New Roman" w:cs="Times New Roman"/>
+              <w:b/>
+              <w:bCs/>
+              <w:color w:val="000000" w:themeColor="text1"/>
+              <w:sz w:val="28"/>
+              <w:szCs w:val="28"/>
+              <w14:textFill>
+                <w14:solidFill>
+                  <w14:schemeClr w14:val="tx1"/>
+                </w14:solidFill>
+              </w14:textFill>
+            </w:rPr>
+          </w:pPr>
           <w:r>
             <w:rPr>
               <w:rFonts w:hint="default" w:ascii="Times New Roman" w:hAnsi="Times New Roman" w:cs="Times New Roman"/>
@@ -2963,40 +4659,6 @@
         </w:p>
       </w:sdtContent>
     </w:sdt>
-    <w:p/>
-    <w:p>
-      <w:pPr>
-        <w:rPr>
-          <w:rFonts w:hint="default" w:ascii="Times New Roman" w:hAnsi="Times New Roman" w:cs="Times New Roman"/>
-          <w:b/>
-          <w:bCs/>
-          <w:color w:val="000000" w:themeColor="text1"/>
-          <w:sz w:val="28"/>
-          <w:szCs w:val="28"/>
-          <w14:textFill>
-            <w14:solidFill>
-              <w14:schemeClr w14:val="tx1"/>
-            </w14:solidFill>
-          </w14:textFill>
-        </w:rPr>
-      </w:pPr>
-      <w:r>
-        <w:rPr>
-          <w:rFonts w:hint="default" w:ascii="Times New Roman" w:hAnsi="Times New Roman" w:cs="Times New Roman"/>
-          <w:b/>
-          <w:bCs/>
-          <w:color w:val="000000" w:themeColor="text1"/>
-          <w:sz w:val="28"/>
-          <w:szCs w:val="28"/>
-          <w14:textFill>
-            <w14:solidFill>
-              <w14:schemeClr w14:val="tx1"/>
-            </w14:solidFill>
-          </w14:textFill>
-        </w:rPr>
-        <w:br w:type="page"/>
-      </w:r>
-    </w:p>
     <w:p>
       <w:pPr>
         <w:ind w:firstLine="709" w:firstLineChars="0"/>
@@ -12579,7 +14241,7 @@
                     </pic:cNvPicPr>
                   </pic:nvPicPr>
                   <pic:blipFill>
-                    <a:blip r:embed="rId10"/>
+                    <a:blip r:embed="rId11"/>
                     <a:stretch>
                       <a:fillRect/>
                     </a:stretch>
@@ -12786,7 +14448,7 @@
                     </pic:cNvPicPr>
                   </pic:nvPicPr>
                   <pic:blipFill>
-                    <a:blip r:embed="rId11"/>
+                    <a:blip r:embed="rId12"/>
                     <a:stretch>
                       <a:fillRect/>
                     </a:stretch>
@@ -13105,7 +14767,7 @@
                     </pic:cNvPicPr>
                   </pic:nvPicPr>
                   <pic:blipFill>
-                    <a:blip r:embed="rId12"/>
+                    <a:blip r:embed="rId13"/>
                     <a:stretch>
                       <a:fillRect/>
                     </a:stretch>
@@ -13822,7 +15484,7 @@
                     </pic:cNvPicPr>
                   </pic:nvPicPr>
                   <pic:blipFill>
-                    <a:blip r:embed="rId13"/>
+                    <a:blip r:embed="rId14"/>
                     <a:stretch>
                       <a:fillRect/>
                     </a:stretch>
@@ -14112,7 +15774,7 @@
                     </pic:cNvPicPr>
                   </pic:nvPicPr>
                   <pic:blipFill>
-                    <a:blip r:embed="rId14"/>
+                    <a:blip r:embed="rId15"/>
                     <a:stretch>
                       <a:fillRect/>
                     </a:stretch>
@@ -14272,7 +15934,7 @@
                     </pic:cNvPicPr>
                   </pic:nvPicPr>
                   <pic:blipFill>
-                    <a:blip r:embed="rId15"/>
+                    <a:blip r:embed="rId16"/>
                     <a:stretch>
                       <a:fillRect/>
                     </a:stretch>
@@ -14356,7 +16018,7 @@
                     </pic:cNvPicPr>
                   </pic:nvPicPr>
                   <pic:blipFill>
-                    <a:blip r:embed="rId16"/>
+                    <a:blip r:embed="rId17"/>
                     <a:stretch>
                       <a:fillRect/>
                     </a:stretch>
@@ -14486,7 +16148,7 @@
                     </pic:cNvPicPr>
                   </pic:nvPicPr>
                   <pic:blipFill>
-                    <a:blip r:embed="rId17"/>
+                    <a:blip r:embed="rId18"/>
                     <a:stretch>
                       <a:fillRect/>
                     </a:stretch>
@@ -14647,7 +16309,7 @@
                     </pic:cNvPicPr>
                   </pic:nvPicPr>
                   <pic:blipFill>
-                    <a:blip r:embed="rId18"/>
+                    <a:blip r:embed="rId19"/>
                     <a:stretch>
                       <a:fillRect/>
                     </a:stretch>
@@ -14966,7 +16628,7 @@
                     </pic:cNvPicPr>
                   </pic:nvPicPr>
                   <pic:blipFill>
-                    <a:blip r:embed="rId19"/>
+                    <a:blip r:embed="rId20"/>
                     <a:stretch>
                       <a:fillRect/>
                     </a:stretch>
@@ -15195,7 +16857,7 @@
                     </pic:cNvPicPr>
                   </pic:nvPicPr>
                   <pic:blipFill>
-                    <a:blip r:embed="rId20"/>
+                    <a:blip r:embed="rId21"/>
                     <a:stretch>
                       <a:fillRect/>
                     </a:stretch>
@@ -16595,6 +18257,7 @@
             <w:insideH w:val="none" w:color="auto" w:sz="0" w:space="0"/>
             <w:insideV w:val="none" w:color="auto" w:sz="0" w:space="0"/>
           </w:tblBorders>
+          <w:shd w:val="clear" w:color="auto" w:fill="auto"/>
           <w:tblCellMar>
             <w:top w:w="15" w:type="dxa"/>
             <w:left w:w="15" w:type="dxa"/>
@@ -16724,6 +18387,7 @@
             <w:insideH w:val="none" w:color="auto" w:sz="0" w:space="0"/>
             <w:insideV w:val="none" w:color="auto" w:sz="0" w:space="0"/>
           </w:tblBorders>
+          <w:shd w:val="clear" w:color="auto" w:fill="auto"/>
           <w:tblCellMar>
             <w:top w:w="15" w:type="dxa"/>
             <w:left w:w="15" w:type="dxa"/>
@@ -17114,6 +18778,7 @@
             <w:insideH w:val="none" w:color="auto" w:sz="0" w:space="0"/>
             <w:insideV w:val="none" w:color="auto" w:sz="0" w:space="0"/>
           </w:tblBorders>
+          <w:shd w:val="clear" w:color="auto" w:fill="auto"/>
           <w:tblCellMar>
             <w:top w:w="15" w:type="dxa"/>
             <w:left w:w="15" w:type="dxa"/>
@@ -18987,6 +20652,7 @@
             <w:insideH w:val="none" w:color="auto" w:sz="0" w:space="0"/>
             <w:insideV w:val="none" w:color="auto" w:sz="0" w:space="0"/>
           </w:tblBorders>
+          <w:shd w:val="clear" w:color="auto" w:fill="auto"/>
           <w:tblCellMar>
             <w:top w:w="15" w:type="dxa"/>
             <w:left w:w="15" w:type="dxa"/>
@@ -19332,6 +20998,7 @@
             <w:insideH w:val="none" w:color="auto" w:sz="0" w:space="0"/>
             <w:insideV w:val="none" w:color="auto" w:sz="0" w:space="0"/>
           </w:tblBorders>
+          <w:shd w:val="clear" w:color="auto" w:fill="auto"/>
           <w:tblCellMar>
             <w:top w:w="15" w:type="dxa"/>
             <w:left w:w="15" w:type="dxa"/>
@@ -19677,6 +21344,7 @@
             <w:insideH w:val="none" w:color="auto" w:sz="0" w:space="0"/>
             <w:insideV w:val="none" w:color="auto" w:sz="0" w:space="0"/>
           </w:tblBorders>
+          <w:shd w:val="clear" w:color="auto" w:fill="auto"/>
           <w:tblCellMar>
             <w:top w:w="15" w:type="dxa"/>
             <w:left w:w="15" w:type="dxa"/>
@@ -30376,9 +32044,7 @@
       </w:pPr>
     </w:p>
     <w:sectPr>
-      <w:footerReference r:id="rId8" w:type="first"/>
-      <w:headerReference r:id="rId6" w:type="default"/>
-      <w:footerReference r:id="rId7" w:type="default"/>
+      <w:footerReference r:id="rId9" w:type="default"/>
       <w:pgSz w:w="12240" w:h="15840"/>
       <w:pgMar w:top="1134" w:right="567" w:bottom="1134" w:left="1417" w:header="720" w:footer="720" w:gutter="0"/>
       <w:pgBorders>
@@ -30387,7 +32053,7 @@
         <w:bottom w:val="none" w:sz="0" w:space="0"/>
         <w:right w:val="none" w:sz="0" w:space="0"/>
       </w:pgBorders>
-      <w:pgNumType w:start="2"/>
+      <w:pgNumType w:start="3"/>
       <w:cols w:space="0" w:num="1"/>
       <w:rtlGutter w:val="0"/>
       <w:docGrid w:linePitch="360" w:charSpace="0"/>
@@ -30427,126 +32093,6 @@
     <w:pPr>
       <w:pStyle w:val="28"/>
     </w:pPr>
-    <w:r>
-      <w:rPr>
-        <w:sz w:val="28"/>
-      </w:rPr>
-      <mc:AlternateContent>
-        <mc:Choice Requires="wps">
-          <w:drawing>
-            <wp:anchor distT="0" distB="0" distL="114300" distR="114300" simplePos="0" relativeHeight="251659264" behindDoc="0" locked="0" layoutInCell="1" allowOverlap="1">
-              <wp:simplePos x="0" y="0"/>
-              <wp:positionH relativeFrom="margin">
-                <wp:align>center</wp:align>
-              </wp:positionH>
-              <wp:positionV relativeFrom="paragraph">
-                <wp:posOffset>0</wp:posOffset>
-              </wp:positionV>
-              <wp:extent cx="1828800" cy="1828800"/>
-              <wp:effectExtent l="0" t="0" r="0" b="0"/>
-              <wp:wrapNone/>
-              <wp:docPr id="16" name="Текстовое поле 16"/>
-              <wp:cNvGraphicFramePr/>
-              <a:graphic xmlns:a="http://schemas.openxmlformats.org/drawingml/2006/main">
-                <a:graphicData uri="http://schemas.microsoft.com/office/word/2010/wordprocessingShape">
-                  <wps:wsp>
-                    <wps:cNvSpPr txBox="1"/>
-                    <wps:spPr>
-                      <a:xfrm>
-                        <a:off x="0" y="0"/>
-                        <a:ext cx="1828800" cy="1828800"/>
-                      </a:xfrm>
-                      <a:prstGeom prst="rect">
-                        <a:avLst/>
-                      </a:prstGeom>
-                      <a:noFill/>
-                      <a:ln w="6350">
-                        <a:noFill/>
-                      </a:ln>
-                    </wps:spPr>
-                    <wps:style>
-                      <a:lnRef idx="0">
-                        <a:schemeClr val="accent1"/>
-                      </a:lnRef>
-                      <a:fillRef idx="0">
-                        <a:schemeClr val="accent1"/>
-                      </a:fillRef>
-                      <a:effectRef idx="0">
-                        <a:schemeClr val="accent1"/>
-                      </a:effectRef>
-                      <a:fontRef idx="minor">
-                        <a:schemeClr val="dk1"/>
-                      </a:fontRef>
-                    </wps:style>
-                    <wps:txbx>
-                      <w:txbxContent>
-                        <w:p>
-                          <w:pPr>
-                            <w:pStyle w:val="28"/>
-                          </w:pPr>
-                          <w:r>
-                            <w:fldChar w:fldCharType="begin"/>
-                          </w:r>
-                          <w:r>
-                            <w:instrText xml:space="preserve"> PAGE  \* MERGEFORMAT </w:instrText>
-                          </w:r>
-                          <w:r>
-                            <w:fldChar w:fldCharType="separate"/>
-                          </w:r>
-                          <w:r>
-                            <w:t>2</w:t>
-                          </w:r>
-                          <w:r>
-                            <w:fldChar w:fldCharType="end"/>
-                          </w:r>
-                        </w:p>
-                      </w:txbxContent>
-                    </wps:txbx>
-                    <wps:bodyPr rot="0" spcFirstLastPara="0" vertOverflow="overflow" horzOverflow="overflow" vert="horz" wrap="none" lIns="0" tIns="0" rIns="0" bIns="0" numCol="1" spcCol="0" rtlCol="0" fromWordArt="0" anchor="t" anchorCtr="0" forceAA="0" upright="0" compatLnSpc="1">
-                      <a:spAutoFit/>
-                    </wps:bodyPr>
-                  </wps:wsp>
-                </a:graphicData>
-              </a:graphic>
-            </wp:anchor>
-          </w:drawing>
-        </mc:Choice>
-        <mc:Fallback>
-          <w:pict>
-            <v:shape id="_x0000_s1026" o:spid="_x0000_s1026" o:spt="202" type="#_x0000_t202" style="position:absolute;left:0pt;margin-top:0pt;height:144pt;width:144pt;mso-position-horizontal:center;mso-position-horizontal-relative:margin;mso-wrap-style:none;z-index:251659264;mso-width-relative:page;mso-height-relative:page;" filled="f" stroked="f" coordsize="21600,21600" o:gfxdata="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">
-              <v:fill on="f" focussize="0,0"/>
-              <v:stroke on="f" weight="0.5pt"/>
-              <v:imagedata o:title=""/>
-              <o:lock v:ext="edit" aspectratio="f"/>
-              <v:textbox inset="0mm,0mm,0mm,0mm" style="mso-fit-shape-to-text:t;">
-                <w:txbxContent>
-                  <w:p>
-                    <w:pPr>
-                      <w:pStyle w:val="28"/>
-                    </w:pPr>
-                    <w:r>
-                      <w:fldChar w:fldCharType="begin"/>
-                    </w:r>
-                    <w:r>
-                      <w:instrText xml:space="preserve"> PAGE  \* MERGEFORMAT </w:instrText>
-                    </w:r>
-                    <w:r>
-                      <w:fldChar w:fldCharType="separate"/>
-                    </w:r>
-                    <w:r>
-                      <w:t>2</w:t>
-                    </w:r>
-                    <w:r>
-                      <w:fldChar w:fldCharType="end"/>
-                    </w:r>
-                  </w:p>
-                </w:txbxContent>
-              </v:textbox>
-            </v:shape>
-          </w:pict>
-        </mc:Fallback>
-      </mc:AlternateContent>
-    </w:r>
   </w:p>
 </w:ftr>
 </file>
@@ -30564,7 +32110,7 @@
       <mc:AlternateContent>
         <mc:Choice Requires="wps">
           <w:drawing>
-            <wp:anchor distT="0" distB="0" distL="114300" distR="114300" simplePos="0" relativeHeight="251660288" behindDoc="0" locked="0" layoutInCell="1" allowOverlap="1">
+            <wp:anchor distT="0" distB="0" distL="114300" distR="114300" simplePos="0" relativeHeight="251659264" behindDoc="0" locked="0" layoutInCell="1" allowOverlap="1">
               <wp:simplePos x="0" y="0"/>
               <wp:positionH relativeFrom="margin">
                 <wp:align>center</wp:align>
@@ -30643,7 +32189,7 @@
         </mc:Choice>
         <mc:Fallback>
           <w:pict>
-            <v:shape id="_x0000_s1026" o:spid="_x0000_s1026" o:spt="202" type="#_x0000_t202" style="position:absolute;left:0pt;margin-top:0pt;height:144pt;width:144pt;mso-position-horizontal:center;mso-position-horizontal-relative:margin;mso-wrap-style:none;z-index:251660288;mso-width-relative:page;mso-height-relative:page;" filled="f" stroked="f" coordsize="21600,21600" o:gfxdata="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">
+            <v:shape id="_x0000_s1026" o:spid="_x0000_s1026" o:spt="202" type="#_x0000_t202" style="position:absolute;left:0pt;margin-top:0pt;height:144pt;width:144pt;mso-position-horizontal:center;mso-position-horizontal-relative:margin;mso-wrap-style:none;z-index:251659264;mso-width-relative:page;mso-height-relative:page;" filled="f" stroked="f" coordsize="21600,21600" o:gfxdata="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">
               <v:fill on="f" focussize="0,0"/>
               <v:stroke on="f" weight="0.5pt"/>
               <v:imagedata o:title=""/>
@@ -30665,6 +32211,136 @@
                     </w:r>
                     <w:r>
                       <w:t>1</w:t>
+                    </w:r>
+                    <w:r>
+                      <w:fldChar w:fldCharType="end"/>
+                    </w:r>
+                  </w:p>
+                </w:txbxContent>
+              </v:textbox>
+            </v:shape>
+          </w:pict>
+        </mc:Fallback>
+      </mc:AlternateContent>
+    </w:r>
+  </w:p>
+</w:ftr>
+</file>
+
+<file path=word/footer3.xml><?xml version="1.0" encoding="utf-8"?>
+<w:ftr xmlns:wpc="http://schemas.microsoft.com/office/word/2010/wordprocessingCanvas" xmlns:mc="http://schemas.openxmlformats.org/markup-compatibility/2006" xmlns:o="urn:schemas-microsoft-com:office:office" xmlns:r="http://schemas.openxmlformats.org/officeDocument/2006/relationships" xmlns:m="http://schemas.openxmlformats.org/officeDocument/2006/math" xmlns:v="urn:schemas-microsoft-com:vml" xmlns:wp14="http://schemas.microsoft.com/office/word/2010/wordprocessingDrawing" xmlns:wp="http://schemas.openxmlformats.org/drawingml/2006/wordprocessingDrawing" xmlns:w10="urn:schemas-microsoft-com:office:word" xmlns:w="http://schemas.openxmlformats.org/wordprocessingml/2006/main" xmlns:w14="http://schemas.microsoft.com/office/word/2010/wordml" xmlns:w15="http://schemas.microsoft.com/office/word/2012/wordml" xmlns:wpg="http://schemas.microsoft.com/office/word/2010/wordprocessingGroup" xmlns:wpi="http://schemas.microsoft.com/office/word/2010/wordprocessingInk" xmlns:wne="http://schemas.microsoft.com/office/word/2006/wordml" xmlns:wps="http://schemas.microsoft.com/office/word/2010/wordprocessingShape" xmlns:wpsCustomData="http://www.wps.cn/officeDocument/2013/wpsCustomData" mc:Ignorable="w14 w15 wp14">
+  <w:p>
+    <w:pPr>
+      <w:pStyle w:val="28"/>
+    </w:pPr>
+    <w:r>
+      <w:rPr>
+        <w:sz w:val="28"/>
+      </w:rPr>
+      <mc:AlternateContent>
+        <mc:Choice Requires="wps">
+          <w:drawing>
+            <wp:anchor distT="0" distB="0" distL="114300" distR="114300" simplePos="0" relativeHeight="251660288" behindDoc="0" locked="0" layoutInCell="1" allowOverlap="1">
+              <wp:simplePos x="0" y="0"/>
+              <wp:positionH relativeFrom="margin">
+                <wp:align>center</wp:align>
+              </wp:positionH>
+              <wp:positionV relativeFrom="paragraph">
+                <wp:posOffset>0</wp:posOffset>
+              </wp:positionV>
+              <wp:extent cx="1828800" cy="1828800"/>
+              <wp:effectExtent l="0" t="0" r="0" b="0"/>
+              <wp:wrapNone/>
+              <wp:docPr id="14" name="Текстовое поле 14"/>
+              <wp:cNvGraphicFramePr/>
+              <a:graphic xmlns:a="http://schemas.openxmlformats.org/drawingml/2006/main">
+                <a:graphicData uri="http://schemas.microsoft.com/office/word/2010/wordprocessingShape">
+                  <wps:wsp>
+                    <wps:cNvSpPr txBox="1"/>
+                    <wps:spPr>
+                      <a:xfrm>
+                        <a:off x="0" y="0"/>
+                        <a:ext cx="1828800" cy="1828800"/>
+                      </a:xfrm>
+                      <a:prstGeom prst="rect">
+                        <a:avLst/>
+                      </a:prstGeom>
+                      <a:noFill/>
+                      <a:ln w="6350">
+                        <a:noFill/>
+                      </a:ln>
+                    </wps:spPr>
+                    <wps:style>
+                      <a:lnRef idx="0">
+                        <a:schemeClr val="accent1"/>
+                      </a:lnRef>
+                      <a:fillRef idx="0">
+                        <a:schemeClr val="accent1"/>
+                      </a:fillRef>
+                      <a:effectRef idx="0">
+                        <a:schemeClr val="accent1"/>
+                      </a:effectRef>
+                      <a:fontRef idx="minor">
+                        <a:schemeClr val="dk1"/>
+                      </a:fontRef>
+                    </wps:style>
+                    <wps:txbx>
+                      <w:txbxContent>
+                        <w:p>
+                          <w:pPr>
+                            <w:pStyle w:val="28"/>
+                          </w:pPr>
+                          <w:r>
+                            <w:fldChar w:fldCharType="begin"/>
+                          </w:r>
+                          <w:r>
+                            <w:instrText xml:space="preserve"> PAGE  \* MERGEFORMAT </w:instrText>
+                          </w:r>
+                          <w:r>
+                            <w:fldChar w:fldCharType="separate"/>
+                          </w:r>
+                          <w:r>
+                            <w:t>2</w:t>
+                          </w:r>
+                          <w:r>
+                            <w:fldChar w:fldCharType="end"/>
+                          </w:r>
+                        </w:p>
+                      </w:txbxContent>
+                    </wps:txbx>
+                    <wps:bodyPr rot="0" spcFirstLastPara="0" vertOverflow="overflow" horzOverflow="overflow" vert="horz" wrap="none" lIns="0" tIns="0" rIns="0" bIns="0" numCol="1" spcCol="0" rtlCol="0" fromWordArt="0" anchor="t" anchorCtr="0" forceAA="0" upright="0" compatLnSpc="1">
+                      <a:spAutoFit/>
+                    </wps:bodyPr>
+                  </wps:wsp>
+                </a:graphicData>
+              </a:graphic>
+            </wp:anchor>
+          </w:drawing>
+        </mc:Choice>
+        <mc:Fallback>
+          <w:pict>
+            <v:shape id="_x0000_s1026" o:spid="_x0000_s1026" o:spt="202" type="#_x0000_t202" style="position:absolute;left:0pt;margin-top:0pt;height:144pt;width:144pt;mso-position-horizontal:center;mso-position-horizontal-relative:margin;mso-wrap-style:none;z-index:251660288;mso-width-relative:page;mso-height-relative:page;" filled="f" stroked="f" coordsize="21600,21600" o:gfxdata="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">
+              <v:fill on="f" focussize="0,0"/>
+              <v:stroke on="f" weight="0.5pt"/>
+              <v:imagedata o:title=""/>
+              <o:lock v:ext="edit" aspectratio="f"/>
+              <v:textbox inset="0mm,0mm,0mm,0mm" style="mso-fit-shape-to-text:t;">
+                <w:txbxContent>
+                  <w:p>
+                    <w:pPr>
+                      <w:pStyle w:val="28"/>
+                    </w:pPr>
+                    <w:r>
+                      <w:fldChar w:fldCharType="begin"/>
+                    </w:r>
+                    <w:r>
+                      <w:instrText xml:space="preserve"> PAGE  \* MERGEFORMAT </w:instrText>
+                    </w:r>
+                    <w:r>
+                      <w:fldChar w:fldCharType="separate"/>
+                    </w:r>
+                    <w:r>
+                      <w:t>2</w:t>
                     </w:r>
                     <w:r>
                       <w:fldChar w:fldCharType="end"/>
@@ -43611,6 +45287,7 @@
 <s:customData xmlns="http://www.wps.cn/officeDocument/2013/wpsCustomData" xmlns:s="http://www.wps.cn/officeDocument/2013/wpsCustomData">
   <customSectProps>
     <customSectPr/>
+    <customSectPr/>
   </customSectProps>
   <customShpExts>
     <customShpInfo spid="_x0000_s1026" textRotate="1"/>

</xml_diff>